<commit_message>
replaced 0+/0- with 0 since then we can evaluate the input vacuity without evaluating the model
</commit_message>
<xml_diff>
--- a/IORobustnessFeature.docx
+++ b/IORobustnessFeature.docx
@@ -367,71 +367,13 @@
         <w:t xml:space="preserve"> (</w:t>
       </w:r>
       <m:oMath>
-        <m:sSup>
-          <m:sSupPr>
-            <m:ctrlPr>
-              <w:rPr>
-                <w:rFonts w:ascii="Cambria Math" w:eastAsiaTheme="minorEastAsia" w:hAnsi="Cambria Math"/>
-                <w:i/>
-                <w:lang w:val="en-US"/>
-              </w:rPr>
-            </m:ctrlPr>
-          </m:sSupPr>
-          <m:e>
-            <m:r>
-              <w:rPr>
-                <w:rFonts w:ascii="Cambria Math" w:eastAsiaTheme="minorEastAsia" w:hAnsi="Cambria Math"/>
-                <w:lang w:val="en-US"/>
-              </w:rPr>
-              <m:t>0</m:t>
-            </m:r>
-          </m:e>
-          <m:sup>
-            <m:r>
-              <w:rPr>
-                <w:rFonts w:ascii="Cambria Math" w:eastAsiaTheme="minorEastAsia" w:hAnsi="Cambria Math"/>
-                <w:lang w:val="en-US"/>
-              </w:rPr>
-              <m:t>+</m:t>
-            </m:r>
-          </m:sup>
-        </m:sSup>
         <m:r>
           <w:rPr>
             <w:rFonts w:ascii="Cambria Math" w:eastAsiaTheme="minorEastAsia" w:hAnsi="Cambria Math"/>
             <w:lang w:val="en-US"/>
           </w:rPr>
-          <m:t>/</m:t>
+          <m:t>0</m:t>
         </m:r>
-        <m:sSup>
-          <m:sSupPr>
-            <m:ctrlPr>
-              <w:rPr>
-                <w:rFonts w:ascii="Cambria Math" w:eastAsiaTheme="minorEastAsia" w:hAnsi="Cambria Math"/>
-                <w:i/>
-                <w:lang w:val="en-US"/>
-              </w:rPr>
-            </m:ctrlPr>
-          </m:sSupPr>
-          <m:e>
-            <m:r>
-              <w:rPr>
-                <w:rFonts w:ascii="Cambria Math" w:eastAsiaTheme="minorEastAsia" w:hAnsi="Cambria Math"/>
-                <w:lang w:val="en-US"/>
-              </w:rPr>
-              <m:t>0</m:t>
-            </m:r>
-          </m:e>
-          <m:sup>
-            <m:r>
-              <w:rPr>
-                <w:rFonts w:ascii="Cambria Math" w:eastAsiaTheme="minorEastAsia" w:hAnsi="Cambria Math"/>
-                <w:lang w:val="en-US"/>
-              </w:rPr>
-              <m:t>-</m:t>
-            </m:r>
-          </m:sup>
-        </m:sSup>
       </m:oMath>
       <w:r>
         <w:rPr>
@@ -2430,21 +2372,7 @@
             <w:rFonts w:ascii="Cambria Math" w:eastAsiaTheme="minorEastAsia" w:hAnsi="Cambria Math"/>
             <w:lang w:val="en-US"/>
           </w:rPr>
-          <m:t>θ∈</m:t>
-        </m:r>
-        <m:r>
-          <w:rPr>
-            <w:rFonts w:ascii="Cambria Math" w:eastAsiaTheme="minorEastAsia" w:hAnsi="Cambria Math"/>
-            <w:lang w:val="en-US"/>
-          </w:rPr>
-          <m:t>[</m:t>
-        </m:r>
-        <m:r>
-          <w:rPr>
-            <w:rFonts w:ascii="Cambria Math" w:eastAsiaTheme="minorEastAsia" w:hAnsi="Cambria Math"/>
-            <w:lang w:val="en-US"/>
-          </w:rPr>
-          <m:t>-π,-</m:t>
+          <m:t>θ∈[-π,-</m:t>
         </m:r>
         <m:f>
           <m:fPr>
@@ -2480,14 +2408,7 @@
             <w:rFonts w:ascii="Cambria Math" w:eastAsiaTheme="minorEastAsia" w:hAnsi="Cambria Math"/>
             <w:lang w:val="en-US"/>
           </w:rPr>
-          <m:t>]</m:t>
-        </m:r>
-        <m:r>
-          <w:rPr>
-            <w:rFonts w:ascii="Cambria Math" w:eastAsiaTheme="minorEastAsia" w:hAnsi="Cambria Math"/>
-            <w:lang w:val="en-US"/>
-          </w:rPr>
-          <m:t xml:space="preserve"> </m:t>
+          <m:t xml:space="preserve">] </m:t>
         </m:r>
       </m:oMath>
       <w:r>
@@ -2523,21 +2444,7 @@
             <w:rFonts w:ascii="Cambria Math" w:eastAsiaTheme="minorEastAsia" w:hAnsi="Cambria Math"/>
             <w:lang w:val="en-US"/>
           </w:rPr>
-          <m:t>θ∈</m:t>
-        </m:r>
-        <m:r>
-          <w:rPr>
-            <w:rFonts w:ascii="Cambria Math" w:eastAsiaTheme="minorEastAsia" w:hAnsi="Cambria Math"/>
-            <w:lang w:val="en-US"/>
-          </w:rPr>
-          <m:t>(</m:t>
-        </m:r>
-        <m:r>
-          <w:rPr>
-            <w:rFonts w:ascii="Cambria Math" w:eastAsiaTheme="minorEastAsia" w:hAnsi="Cambria Math"/>
-            <w:lang w:val="en-US"/>
-          </w:rPr>
-          <m:t>-</m:t>
+          <m:t>θ∈(-</m:t>
         </m:r>
         <m:f>
           <m:fPr>
@@ -2573,14 +2480,7 @@
             <w:rFonts w:ascii="Cambria Math" w:eastAsiaTheme="minorEastAsia" w:hAnsi="Cambria Math"/>
             <w:lang w:val="en-US"/>
           </w:rPr>
-          <m:t>,0</m:t>
-        </m:r>
-        <m:r>
-          <w:rPr>
-            <w:rFonts w:ascii="Cambria Math" w:eastAsiaTheme="minorEastAsia" w:hAnsi="Cambria Math"/>
-            <w:lang w:val="en-US"/>
-          </w:rPr>
-          <m:t>)</m:t>
+          <m:t>,0)</m:t>
         </m:r>
       </m:oMath>
       <w:r>
@@ -2616,21 +2516,7 @@
             <w:rFonts w:ascii="Cambria Math" w:eastAsiaTheme="minorEastAsia" w:hAnsi="Cambria Math"/>
             <w:lang w:val="en-US"/>
           </w:rPr>
-          <m:t>θ∈</m:t>
-        </m:r>
-        <m:r>
-          <w:rPr>
-            <w:rFonts w:ascii="Cambria Math" w:eastAsiaTheme="minorEastAsia" w:hAnsi="Cambria Math"/>
-            <w:lang w:val="en-US"/>
-          </w:rPr>
-          <m:t>(</m:t>
-        </m:r>
-        <m:r>
-          <w:rPr>
-            <w:rFonts w:ascii="Cambria Math" w:eastAsiaTheme="minorEastAsia" w:hAnsi="Cambria Math"/>
-            <w:lang w:val="en-US"/>
-          </w:rPr>
-          <m:t>0,</m:t>
+          <m:t>θ∈(0,</m:t>
         </m:r>
         <m:f>
           <m:fPr>
@@ -2674,21 +2560,7 @@
           <w:rFonts w:eastAsiaTheme="minorEastAsia"/>
           <w:lang w:val="en-US"/>
         </w:rPr>
-        <w:t xml:space="preserve"> then the formula is nonvacuously </w:t>
-      </w:r>
-      <w:r>
-        <w:rPr>
-          <w:rFonts w:eastAsiaTheme="minorEastAsia"/>
-          <w:lang w:val="en-US"/>
-        </w:rPr>
-        <w:t>true</w:t>
-      </w:r>
-      <w:r>
-        <w:rPr>
-          <w:rFonts w:eastAsiaTheme="minorEastAsia"/>
-          <w:lang w:val="en-US"/>
-        </w:rPr>
-        <w:t>;</w:t>
+        <w:t xml:space="preserve"> then the formula is nonvacuously true;</w:t>
       </w:r>
     </w:p>
     <w:p>
@@ -2716,14 +2588,7 @@
             <w:rFonts w:ascii="Cambria Math" w:eastAsiaTheme="minorEastAsia" w:hAnsi="Cambria Math"/>
             <w:lang w:val="en-US"/>
           </w:rPr>
-          <m:t>θ∈</m:t>
-        </m:r>
-        <m:r>
-          <w:rPr>
-            <w:rFonts w:ascii="Cambria Math" w:eastAsiaTheme="minorEastAsia" w:hAnsi="Cambria Math"/>
-            <w:lang w:val="en-US"/>
-          </w:rPr>
-          <m:t>[</m:t>
+          <m:t>θ∈[</m:t>
         </m:r>
         <m:f>
           <m:fPr>
@@ -2759,14 +2624,7 @@
             <w:rFonts w:ascii="Cambria Math" w:eastAsiaTheme="minorEastAsia" w:hAnsi="Cambria Math"/>
             <w:lang w:val="en-US"/>
           </w:rPr>
-          <m:t>, π</m:t>
-        </m:r>
-        <m:r>
-          <w:rPr>
-            <w:rFonts w:ascii="Cambria Math" w:eastAsiaTheme="minorEastAsia" w:hAnsi="Cambria Math"/>
-            <w:lang w:val="en-US"/>
-          </w:rPr>
-          <m:t>]</m:t>
+          <m:t>, π]</m:t>
         </m:r>
       </m:oMath>
       <w:r>
@@ -2781,14 +2639,7 @@
           <w:rFonts w:eastAsiaTheme="minorEastAsia"/>
           <w:lang w:val="en-US"/>
         </w:rPr>
-        <w:t xml:space="preserve">then the formula is </w:t>
-      </w:r>
-      <w:r>
-        <w:rPr>
-          <w:rFonts w:eastAsiaTheme="minorEastAsia"/>
-          <w:lang w:val="en-US"/>
-        </w:rPr>
-        <w:t>vacuously true</w:t>
+        <w:t>then the formula is vacuously true</w:t>
       </w:r>
       <w:r>
         <w:rPr>
@@ -2978,8 +2829,6 @@
         </w:rPr>
         <w:t>./Core/STL_ReadFile.m</w:t>
       </w:r>
-      <w:bookmarkStart w:id="0" w:name="_GoBack"/>
-      <w:bookmarkEnd w:id="0"/>
     </w:p>
     <w:p>
       <w:pPr>
@@ -4474,7 +4323,15 @@
         <w:spacing w:after="0" w:line="240" w:lineRule="auto"/>
       </w:pPr>
       <w:r>
-        <w:t xml:space="preserve">      valarray = realmin('double')*(2*(valarray&gt;0)-1);</w:t>
+        <w:t xml:space="preserve">      valarray = </w:t>
+      </w:r>
+      <w:r>
+        <w:t>0</w:t>
+      </w:r>
+      <w:bookmarkStart w:id="0" w:name="_GoBack"/>
+      <w:bookmarkEnd w:id="0"/>
+      <w:r>
+        <w:t>;</w:t>
       </w:r>
     </w:p>
     <w:p>
@@ -7027,6 +6884,7 @@
   <w:style w:type="character" w:default="1" w:styleId="DefaultParagraphFont">
     <w:name w:val="Default Paragraph Font"/>
     <w:uiPriority w:val="1"/>
+    <w:semiHidden/>
     <w:unhideWhenUsed/>
   </w:style>
   <w:style w:type="table" w:default="1" w:styleId="TableNormal">

</xml_diff>

<commit_message>
diagnosis + IO rob integration + first meta solver
</commit_message>
<xml_diff>
--- a/IORobustnessFeature.docx
+++ b/IORobustnessFeature.docx
@@ -157,7 +157,15 @@
         <w:rPr>
           <w:lang w:val="en-US"/>
         </w:rPr>
-        <w:t xml:space="preserve">feature of IO Robustness computation, which we describe in this document, attempts to remedy this situation by </w:t>
+        <w:t>feature of IO Robustness computation, which we describe in this document, attempts to remedy this</w:t>
+      </w:r>
+      <w:bookmarkStart w:id="0" w:name="_GoBack"/>
+      <w:bookmarkEnd w:id="0"/>
+      <w:r>
+        <w:rPr>
+          <w:lang w:val="en-US"/>
+        </w:rPr>
+        <w:t xml:space="preserve"> situation by </w:t>
       </w:r>
       <w:r>
         <w:rPr>
@@ -993,7 +1001,21 @@
         <w:rPr>
           <w:lang w:val="en-US"/>
         </w:rPr>
-        <w:t>We modified the parsing of STL formulas to include information about input and output signals, which is then associated with every STL subformula. This way the names of input and output signals can be queried at any point when parsing an STL formula, typically during the robustness computation itself. This was done by directly modifying the STL formula constructor and class to include IO information, and by implementing new setter and getter function to access this IO information.</w:t>
+        <w:t xml:space="preserve">We modified the parsing of STL formulas to include information about input and output signals, which is then associated with every STL </w:t>
+      </w:r>
+      <w:proofErr w:type="spellStart"/>
+      <w:r>
+        <w:rPr>
+          <w:lang w:val="en-US"/>
+        </w:rPr>
+        <w:t>subformula</w:t>
+      </w:r>
+      <w:proofErr w:type="spellEnd"/>
+      <w:r>
+        <w:rPr>
+          <w:lang w:val="en-US"/>
+        </w:rPr>
+        <w:t>. This way the names of input and output signals can be queried at any point when parsing an STL formula, typically during the robustness computation itself. This was done by directly modifying the STL formula constructor and class to include IO information, and by implementing new setter and getter function to access this IO information.</w:t>
       </w:r>
     </w:p>
     <w:p>
@@ -1079,11 +1101,19 @@
         </w:rPr>
         <w:t>absolute</w:t>
       </w:r>
-      <w:r>
-        <w:rPr>
-          <w:lang w:val="en-US"/>
-        </w:rPr>
-        <w:t>), and changing the semantics of atomic predicates that are not the focus of the analysis to either zero or infinity. This was done by modifying the Breach System class to add additional methods suffixed with IO and accepting the additional parameters. This is then propagated to the core computation (via plotting subroutines) in the evaluation functions, which are also duplicated with IO suffix and accepting the additional parameters.</w:t>
+      <w:proofErr w:type="gramStart"/>
+      <w:r>
+        <w:rPr>
+          <w:lang w:val="en-US"/>
+        </w:rPr>
+        <w:t>), and</w:t>
+      </w:r>
+      <w:proofErr w:type="gramEnd"/>
+      <w:r>
+        <w:rPr>
+          <w:lang w:val="en-US"/>
+        </w:rPr>
+        <w:t xml:space="preserve"> changing the semantics of atomic predicates that are not the focus of the analysis to either zero or infinity. This was done by modifying the Breach System class to add additional methods suffixed with IO and accepting the additional parameters. This is then propagated to the core computation (via plotting subroutines) in the evaluation functions, which are also duplicated with IO suffix and accepting the additional parameters.</w:t>
       </w:r>
     </w:p>
     <w:p>
@@ -1144,8 +1174,16 @@
         <w:rPr>
           <w:rStyle w:val="CodeChar"/>
         </w:rPr>
-        <w:t>.stl</w:t>
-      </w:r>
+        <w:t>.</w:t>
+      </w:r>
+      <w:proofErr w:type="spellStart"/>
+      <w:r>
+        <w:rPr>
+          <w:rStyle w:val="CodeChar"/>
+        </w:rPr>
+        <w:t>stl</w:t>
+      </w:r>
+      <w:proofErr w:type="spellEnd"/>
       <w:r>
         <w:rPr>
           <w:lang w:val="en-US"/>
@@ -1162,8 +1200,16 @@
         <w:rPr>
           <w:rStyle w:val="CodeChar"/>
         </w:rPr>
-        <w:t>.stl</w:t>
-      </w:r>
+        <w:t>.</w:t>
+      </w:r>
+      <w:proofErr w:type="spellStart"/>
+      <w:r>
+        <w:rPr>
+          <w:rStyle w:val="CodeChar"/>
+        </w:rPr>
+        <w:t>stl</w:t>
+      </w:r>
+      <w:proofErr w:type="spellEnd"/>
       <w:r>
         <w:rPr>
           <w:lang w:val="en-US"/>
@@ -1215,12 +1261,14 @@
         </w:rPr>
         <w:t xml:space="preserve">Then the file can be parsed using </w:t>
       </w:r>
+      <w:proofErr w:type="spellStart"/>
       <w:r>
         <w:rPr>
           <w:rStyle w:val="CodeChar"/>
         </w:rPr>
         <w:t>STL_Readfile</w:t>
       </w:r>
+      <w:proofErr w:type="spellEnd"/>
       <w:r>
         <w:rPr>
           <w:lang w:val="en-US"/>
@@ -1284,12 +1332,28 @@
           <w:lang w:val="en-US"/>
         </w:rPr>
       </w:pPr>
-      <w:r>
-        <w:rPr>
-          <w:rStyle w:val="CodeChar"/>
-        </w:rPr>
-        <w:t>set_in_signal_names(</w:t>
-      </w:r>
+      <w:proofErr w:type="spellStart"/>
+      <w:r>
+        <w:rPr>
+          <w:rStyle w:val="CodeChar"/>
+        </w:rPr>
+        <w:t>set_in_signal_</w:t>
+      </w:r>
+      <w:proofErr w:type="gramStart"/>
+      <w:r>
+        <w:rPr>
+          <w:rStyle w:val="CodeChar"/>
+        </w:rPr>
+        <w:t>names</w:t>
+      </w:r>
+      <w:proofErr w:type="spellEnd"/>
+      <w:r>
+        <w:rPr>
+          <w:rStyle w:val="CodeChar"/>
+        </w:rPr>
+        <w:t>(</w:t>
+      </w:r>
+      <w:proofErr w:type="gramEnd"/>
       <w:r>
         <w:rPr>
           <w:rStyle w:val="CodeChar"/>
@@ -1326,11 +1390,19 @@
         </w:rPr>
         <w:br/>
       </w:r>
-      <w:r>
-        <w:rPr>
-          <w:rStyle w:val="CodeChar"/>
-        </w:rPr>
-        <w:t>set_out_signal_names(</w:t>
+      <w:proofErr w:type="spellStart"/>
+      <w:r>
+        <w:rPr>
+          <w:rStyle w:val="CodeChar"/>
+        </w:rPr>
+        <w:t>set_out_signal_names</w:t>
+      </w:r>
+      <w:proofErr w:type="spellEnd"/>
+      <w:r>
+        <w:rPr>
+          <w:rStyle w:val="CodeChar"/>
+        </w:rPr>
+        <w:t>(</w:t>
       </w:r>
       <w:r>
         <w:rPr>
@@ -1455,12 +1527,29 @@
       <w:pPr>
         <w:pStyle w:val="Code"/>
       </w:pPr>
-      <w:r>
-        <w:t>GetIORobustSat(</w:t>
-      </w:r>
-      <w:r>
-        <w:t>inout, relabs</w:t>
-      </w:r>
+      <w:proofErr w:type="spellStart"/>
+      <w:proofErr w:type="gramStart"/>
+      <w:r>
+        <w:t>GetIORobustSat</w:t>
+      </w:r>
+      <w:proofErr w:type="spellEnd"/>
+      <w:r>
+        <w:t>(</w:t>
+      </w:r>
+      <w:proofErr w:type="spellStart"/>
+      <w:proofErr w:type="gramEnd"/>
+      <w:r>
+        <w:t>inout</w:t>
+      </w:r>
+      <w:proofErr w:type="spellEnd"/>
+      <w:r>
+        <w:t xml:space="preserve">, </w:t>
+      </w:r>
+      <w:proofErr w:type="spellStart"/>
+      <w:r>
+        <w:t>relabs</w:t>
+      </w:r>
+      <w:proofErr w:type="spellEnd"/>
       <w:r>
         <w:t>,</w:t>
       </w:r>
@@ -1468,8 +1557,13 @@
         <w:t xml:space="preserve"> </w:t>
       </w:r>
       <w:r>
-        <w:t>phi, params, values, t_phi</w:t>
-      </w:r>
+        <w:t xml:space="preserve">phi, params, values, </w:t>
+      </w:r>
+      <w:proofErr w:type="spellStart"/>
+      <w:r>
+        <w:t>t_phi</w:t>
+      </w:r>
+      <w:proofErr w:type="spellEnd"/>
       <w:r>
         <w:t>)</w:t>
       </w:r>
@@ -1487,12 +1581,14 @@
         </w:rPr>
         <w:t xml:space="preserve">of the class </w:t>
       </w:r>
+      <w:proofErr w:type="spellStart"/>
       <w:r>
         <w:rPr>
           <w:rStyle w:val="CodeChar"/>
         </w:rPr>
         <w:t>BreachSystem</w:t>
       </w:r>
+      <w:proofErr w:type="spellEnd"/>
       <w:r>
         <w:rPr>
           <w:lang w:val="en-US"/>
@@ -1511,24 +1607,28 @@
         </w:rPr>
         <w:t xml:space="preserve">the new fields </w:t>
       </w:r>
+      <w:proofErr w:type="spellStart"/>
       <w:r>
         <w:rPr>
           <w:rStyle w:val="CodeChar"/>
         </w:rPr>
         <w:t>inout</w:t>
       </w:r>
+      <w:proofErr w:type="spellEnd"/>
       <w:r>
         <w:rPr>
           <w:lang w:val="en-US"/>
         </w:rPr>
         <w:t xml:space="preserve"> and </w:t>
       </w:r>
+      <w:proofErr w:type="spellStart"/>
       <w:r>
         <w:rPr>
           <w:rStyle w:val="CodeChar"/>
         </w:rPr>
         <w:t>relabs</w:t>
       </w:r>
+      <w:proofErr w:type="spellEnd"/>
       <w:r>
         <w:rPr>
           <w:lang w:val="en-US"/>
@@ -1575,8 +1675,16 @@
         <w:rPr>
           <w:rStyle w:val="CodeChar"/>
         </w:rPr>
-        <w:t>‘rel</w:t>
-      </w:r>
+        <w:t>‘</w:t>
+      </w:r>
+      <w:proofErr w:type="spellStart"/>
+      <w:r>
+        <w:rPr>
+          <w:rStyle w:val="CodeChar"/>
+        </w:rPr>
+        <w:t>rel</w:t>
+      </w:r>
+      <w:proofErr w:type="spellEnd"/>
       <w:r>
         <w:rPr>
           <w:rStyle w:val="CodeChar"/>
@@ -1626,8 +1734,42 @@
       <w:pPr>
         <w:pStyle w:val="Code"/>
       </w:pPr>
-      <w:r>
-        <w:t>PlotIORobustSat(phi, inout, relabs, depth, tau, ipts)</w:t>
+      <w:proofErr w:type="spellStart"/>
+      <w:proofErr w:type="gramStart"/>
+      <w:r>
+        <w:t>PlotIORobustSat</w:t>
+      </w:r>
+      <w:proofErr w:type="spellEnd"/>
+      <w:r>
+        <w:t>(</w:t>
+      </w:r>
+      <w:proofErr w:type="gramEnd"/>
+      <w:r>
+        <w:t xml:space="preserve">phi, </w:t>
+      </w:r>
+      <w:proofErr w:type="spellStart"/>
+      <w:r>
+        <w:t>inout</w:t>
+      </w:r>
+      <w:proofErr w:type="spellEnd"/>
+      <w:r>
+        <w:t xml:space="preserve">, </w:t>
+      </w:r>
+      <w:proofErr w:type="spellStart"/>
+      <w:r>
+        <w:t>relabs</w:t>
+      </w:r>
+      <w:proofErr w:type="spellEnd"/>
+      <w:r>
+        <w:t xml:space="preserve">, depth, tau, </w:t>
+      </w:r>
+      <w:proofErr w:type="spellStart"/>
+      <w:r>
+        <w:t>ipts</w:t>
+      </w:r>
+      <w:proofErr w:type="spellEnd"/>
+      <w:r>
+        <w:t>)</w:t>
       </w:r>
     </w:p>
     <w:p>
@@ -1643,12 +1785,14 @@
         </w:rPr>
         <w:t xml:space="preserve">of the class </w:t>
       </w:r>
+      <w:proofErr w:type="spellStart"/>
       <w:r>
         <w:rPr>
           <w:rStyle w:val="CodeChar"/>
         </w:rPr>
         <w:t>BreachSystem</w:t>
       </w:r>
+      <w:proofErr w:type="spellEnd"/>
       <w:r>
         <w:rPr>
           <w:lang w:val="en-US"/>
@@ -1679,11 +1823,19 @@
         </w:rPr>
         <w:t xml:space="preserve">, </w:t>
       </w:r>
-      <w:r>
-        <w:rPr>
-          <w:rStyle w:val="CodeChar"/>
-        </w:rPr>
-        <w:t xml:space="preserve">ipts </w:t>
+      <w:proofErr w:type="spellStart"/>
+      <w:r>
+        <w:rPr>
+          <w:rStyle w:val="CodeChar"/>
+        </w:rPr>
+        <w:t>ipts</w:t>
+      </w:r>
+      <w:proofErr w:type="spellEnd"/>
+      <w:r>
+        <w:rPr>
+          <w:rStyle w:val="CodeChar"/>
+        </w:rPr>
+        <w:t xml:space="preserve"> </w:t>
       </w:r>
       <w:r>
         <w:rPr>
@@ -1691,24 +1843,28 @@
         </w:rPr>
         <w:t xml:space="preserve">are optional parameters and </w:t>
       </w:r>
+      <w:proofErr w:type="spellStart"/>
       <w:r>
         <w:rPr>
           <w:rStyle w:val="CodeChar"/>
         </w:rPr>
         <w:t>inout</w:t>
       </w:r>
+      <w:proofErr w:type="spellEnd"/>
       <w:r>
         <w:rPr>
           <w:lang w:val="en-US"/>
         </w:rPr>
         <w:t xml:space="preserve"> and </w:t>
       </w:r>
+      <w:proofErr w:type="spellStart"/>
       <w:r>
         <w:rPr>
           <w:rStyle w:val="CodeChar"/>
         </w:rPr>
         <w:t>relabs</w:t>
       </w:r>
+      <w:proofErr w:type="spellEnd"/>
       <w:r>
         <w:rPr>
           <w:lang w:val="en-US"/>
@@ -1787,12 +1943,14 @@
         </w:rPr>
         <w:t xml:space="preserve">on some Breach falsification problem, one sets the objective function and constraints using the method </w:t>
       </w:r>
+      <w:proofErr w:type="spellStart"/>
       <w:r>
         <w:rPr>
           <w:rStyle w:val="CodeChar"/>
         </w:rPr>
         <w:t>set_IO_robustness_mode</w:t>
       </w:r>
+      <w:proofErr w:type="spellEnd"/>
       <w:r>
         <w:rPr>
           <w:lang w:val="en-US"/>
@@ -1975,7 +2133,7 @@
         <w:rPr>
           <w:lang w:val="en-US"/>
         </w:rPr>
-        <w:t xml:space="preserve"> as the objective function. Since this provides no meaningful information to the solver in the case where all values are true, the behavior of the solver will default to random sampling of the parameter space. This mode is provided as a baseline for comparision.</w:t>
+        <w:t xml:space="preserve"> as the objective function. Since this provides no meaningful information to the solver in the case where all values are true, the behavior of the solver will default to random sampling of the parameter space. This mode is provided as a baseline for comparison.</w:t>
       </w:r>
     </w:p>
     <w:p>
@@ -2703,13 +2861,47 @@
           <w:b/>
         </w:rPr>
       </w:pPr>
+      <w:proofErr w:type="gramStart"/>
       <w:r>
         <w:rPr>
           <w:rStyle w:val="CodeChar"/>
           <w:b/>
         </w:rPr>
-        <w:t>./@STL_Formula/STL_Formula.m</w:t>
-      </w:r>
+        <w:t>./</w:t>
+      </w:r>
+      <w:proofErr w:type="gramEnd"/>
+      <w:r>
+        <w:rPr>
+          <w:rStyle w:val="CodeChar"/>
+          <w:b/>
+        </w:rPr>
+        <w:t>@</w:t>
+      </w:r>
+      <w:proofErr w:type="spellStart"/>
+      <w:r>
+        <w:rPr>
+          <w:rStyle w:val="CodeChar"/>
+          <w:b/>
+        </w:rPr>
+        <w:t>STL_Formula</w:t>
+      </w:r>
+      <w:proofErr w:type="spellEnd"/>
+      <w:r>
+        <w:rPr>
+          <w:rStyle w:val="CodeChar"/>
+          <w:b/>
+        </w:rPr>
+        <w:t>/</w:t>
+      </w:r>
+      <w:proofErr w:type="spellStart"/>
+      <w:r>
+        <w:rPr>
+          <w:rStyle w:val="CodeChar"/>
+          <w:b/>
+        </w:rPr>
+        <w:t>STL_Formula.m</w:t>
+      </w:r>
+      <w:proofErr w:type="spellEnd"/>
     </w:p>
     <w:p>
       <w:pPr>
@@ -2746,8 +2938,16 @@
         <w:rPr>
           <w:lang w:val="en-US"/>
         </w:rPr>
-        <w:t>, in each subformula</w:t>
-      </w:r>
+        <w:t xml:space="preserve">, in each </w:t>
+      </w:r>
+      <w:proofErr w:type="spellStart"/>
+      <w:r>
+        <w:rPr>
+          <w:lang w:val="en-US"/>
+        </w:rPr>
+        <w:t>subformula</w:t>
+      </w:r>
+      <w:proofErr w:type="spellEnd"/>
       <w:r>
         <w:rPr>
           <w:lang w:val="en-US"/>
@@ -2766,12 +2966,14 @@
         </w:rPr>
         <w:t xml:space="preserve"> to the </w:t>
       </w:r>
+      <w:proofErr w:type="spellStart"/>
       <w:r>
         <w:rPr>
           <w:rStyle w:val="CodeChar"/>
         </w:rPr>
         <w:t>STL_Formula</w:t>
       </w:r>
+      <w:proofErr w:type="spellEnd"/>
       <w:r>
         <w:rPr>
           <w:lang w:val="en-US"/>
@@ -2790,8 +2992,13 @@
         <w:pStyle w:val="Code"/>
         <w:spacing w:after="0" w:line="240" w:lineRule="auto"/>
       </w:pPr>
-      <w:r>
-        <w:t>in_signal_names = {};</w:t>
+      <w:proofErr w:type="spellStart"/>
+      <w:r>
+        <w:t>in_signal_names</w:t>
+      </w:r>
+      <w:proofErr w:type="spellEnd"/>
+      <w:r>
+        <w:t xml:space="preserve"> = {};</w:t>
       </w:r>
     </w:p>
     <w:p>
@@ -2799,8 +3006,13 @@
         <w:pStyle w:val="Code"/>
         <w:spacing w:after="0" w:line="240" w:lineRule="auto"/>
       </w:pPr>
-      <w:r>
-        <w:t>out_signal_names = {};</w:t>
+      <w:proofErr w:type="spellStart"/>
+      <w:r>
+        <w:t>out_signal_names</w:t>
+      </w:r>
+      <w:proofErr w:type="spellEnd"/>
+      <w:r>
+        <w:t xml:space="preserve"> = {};</w:t>
       </w:r>
     </w:p>
     <w:p>
@@ -2823,12 +3035,28 @@
           <w:b/>
         </w:rPr>
       </w:pPr>
+      <w:proofErr w:type="gramStart"/>
       <w:r>
         <w:rPr>
           <w:b/>
         </w:rPr>
-        <w:t>./Core/STL_ReadFile.m</w:t>
-      </w:r>
+        <w:t>./</w:t>
+      </w:r>
+      <w:proofErr w:type="gramEnd"/>
+      <w:r>
+        <w:rPr>
+          <w:b/>
+        </w:rPr>
+        <w:t>Core/</w:t>
+      </w:r>
+      <w:proofErr w:type="spellStart"/>
+      <w:r>
+        <w:rPr>
+          <w:b/>
+        </w:rPr>
+        <w:t>STL_ReadFile.m</w:t>
+      </w:r>
+      <w:proofErr w:type="spellEnd"/>
     </w:p>
     <w:p>
       <w:pPr>
@@ -2896,12 +3124,28 @@
           <w:b/>
         </w:rPr>
       </w:pPr>
+      <w:proofErr w:type="gramStart"/>
       <w:r>
         <w:rPr>
           <w:b/>
         </w:rPr>
-        <w:t>./Core/BreachSystem.m</w:t>
-      </w:r>
+        <w:t>./</w:t>
+      </w:r>
+      <w:proofErr w:type="gramEnd"/>
+      <w:r>
+        <w:rPr>
+          <w:b/>
+        </w:rPr>
+        <w:t>Core/</w:t>
+      </w:r>
+      <w:proofErr w:type="spellStart"/>
+      <w:r>
+        <w:rPr>
+          <w:b/>
+        </w:rPr>
+        <w:t>BreachSystem.m</w:t>
+      </w:r>
+      <w:proofErr w:type="spellEnd"/>
     </w:p>
     <w:p>
       <w:pPr>
@@ -2917,96 +3161,112 @@
         <w:lastRenderedPageBreak/>
         <w:t xml:space="preserve">We added the functions </w:t>
       </w:r>
+      <w:proofErr w:type="spellStart"/>
       <w:r>
         <w:rPr>
           <w:rStyle w:val="CodeChar"/>
         </w:rPr>
         <w:t>GetIORobustSat</w:t>
       </w:r>
+      <w:proofErr w:type="spellEnd"/>
       <w:r>
         <w:rPr>
           <w:lang w:val="en-US"/>
         </w:rPr>
         <w:t xml:space="preserve">, </w:t>
       </w:r>
+      <w:proofErr w:type="spellStart"/>
       <w:r>
         <w:rPr>
           <w:rStyle w:val="CodeChar"/>
         </w:rPr>
         <w:t>GetIORobustSatFn</w:t>
       </w:r>
+      <w:proofErr w:type="spellEnd"/>
       <w:r>
         <w:rPr>
           <w:lang w:val="en-US"/>
         </w:rPr>
         <w:t xml:space="preserve">, and </w:t>
       </w:r>
+      <w:proofErr w:type="spellStart"/>
       <w:r>
         <w:rPr>
           <w:rStyle w:val="CodeChar"/>
         </w:rPr>
         <w:t>PlotIORobustSat</w:t>
       </w:r>
+      <w:proofErr w:type="spellEnd"/>
       <w:r>
         <w:rPr>
           <w:lang w:val="en-US"/>
         </w:rPr>
         <w:t xml:space="preserve">. These are copies of </w:t>
       </w:r>
+      <w:proofErr w:type="spellStart"/>
       <w:r>
         <w:rPr>
           <w:rStyle w:val="CodeChar"/>
         </w:rPr>
         <w:t>GetRobustSat</w:t>
       </w:r>
+      <w:proofErr w:type="spellEnd"/>
       <w:r>
         <w:rPr>
           <w:lang w:val="en-US"/>
         </w:rPr>
         <w:t xml:space="preserve">, </w:t>
       </w:r>
+      <w:proofErr w:type="spellStart"/>
       <w:r>
         <w:rPr>
           <w:rStyle w:val="CodeChar"/>
         </w:rPr>
         <w:t>GetRobustSatFn</w:t>
       </w:r>
+      <w:proofErr w:type="spellEnd"/>
       <w:r>
         <w:rPr>
           <w:lang w:val="en-US"/>
         </w:rPr>
         <w:t xml:space="preserve">, and </w:t>
       </w:r>
+      <w:proofErr w:type="spellStart"/>
       <w:r>
         <w:rPr>
           <w:rStyle w:val="CodeChar"/>
         </w:rPr>
         <w:t>PlotRobustSat</w:t>
       </w:r>
+      <w:proofErr w:type="spellEnd"/>
       <w:r>
         <w:rPr>
           <w:lang w:val="en-US"/>
         </w:rPr>
         <w:t xml:space="preserve"> respectively. The new functions take additional arguments </w:t>
       </w:r>
+      <w:proofErr w:type="spellStart"/>
       <w:r>
         <w:rPr>
           <w:rStyle w:val="CodeChar"/>
         </w:rPr>
         <w:t>inout</w:t>
       </w:r>
+      <w:proofErr w:type="spellEnd"/>
       <w:r>
         <w:rPr>
           <w:lang w:val="en-US"/>
         </w:rPr>
         <w:t xml:space="preserve"> and </w:t>
       </w:r>
+      <w:proofErr w:type="spellStart"/>
       <w:r>
         <w:rPr>
           <w:rStyle w:val="CodeChar"/>
         </w:rPr>
         <w:t>relabs</w:t>
       </w:r>
+      <w:proofErr w:type="spellEnd"/>
       <w:r>
         <w:rPr>
           <w:lang w:val="en-US"/>
@@ -3041,7 +3301,21 @@
         <w:rPr>
           <w:rStyle w:val="CodeChar"/>
         </w:rPr>
-        <w:t>‘rel’</w:t>
+        <w:t>‘</w:t>
+      </w:r>
+      <w:proofErr w:type="spellStart"/>
+      <w:r>
+        <w:rPr>
+          <w:rStyle w:val="CodeChar"/>
+        </w:rPr>
+        <w:t>rel</w:t>
+      </w:r>
+      <w:proofErr w:type="spellEnd"/>
+      <w:r>
+        <w:rPr>
+          <w:rStyle w:val="CodeChar"/>
+        </w:rPr>
+        <w:t>’</w:t>
       </w:r>
       <w:r>
         <w:rPr>
@@ -3075,12 +3349,28 @@
           <w:b/>
         </w:rPr>
       </w:pPr>
+      <w:proofErr w:type="gramStart"/>
       <w:r>
         <w:rPr>
           <w:b/>
         </w:rPr>
-        <w:t>./Core/BreachRequirement.m</w:t>
-      </w:r>
+        <w:t>./</w:t>
+      </w:r>
+      <w:proofErr w:type="gramEnd"/>
+      <w:r>
+        <w:rPr>
+          <w:b/>
+        </w:rPr>
+        <w:t>Core/</w:t>
+      </w:r>
+      <w:proofErr w:type="spellStart"/>
+      <w:r>
+        <w:rPr>
+          <w:b/>
+        </w:rPr>
+        <w:t>BreachRequirement.m</w:t>
+      </w:r>
+      <w:proofErr w:type="spellEnd"/>
     </w:p>
     <w:p>
       <w:pPr>
@@ -3095,12 +3385,14 @@
         </w:rPr>
         <w:t xml:space="preserve">We added the functions </w:t>
       </w:r>
+      <w:proofErr w:type="spellStart"/>
       <w:r>
         <w:rPr>
           <w:rStyle w:val="CodeChar"/>
         </w:rPr>
         <w:t>Eval_IO</w:t>
       </w:r>
+      <w:proofErr w:type="spellEnd"/>
       <w:r>
         <w:rPr>
           <w:lang w:val="en-US"/>
@@ -3113,12 +3405,14 @@
         </w:rPr>
         <w:t xml:space="preserve"> </w:t>
       </w:r>
+      <w:proofErr w:type="spellStart"/>
       <w:r>
         <w:rPr>
           <w:rStyle w:val="CodeChar"/>
         </w:rPr>
         <w:t>evalAllTracesIO</w:t>
       </w:r>
+      <w:proofErr w:type="spellEnd"/>
       <w:r>
         <w:rPr>
           <w:lang w:val="en-US"/>
@@ -3143,12 +3437,14 @@
         </w:rPr>
         <w:t xml:space="preserve"> </w:t>
       </w:r>
+      <w:proofErr w:type="spellStart"/>
       <w:r>
         <w:rPr>
           <w:rStyle w:val="CodeChar"/>
         </w:rPr>
         <w:t>evallAllTraces</w:t>
       </w:r>
+      <w:proofErr w:type="spellEnd"/>
       <w:r>
         <w:rPr>
           <w:lang w:val="en-US"/>
@@ -3173,24 +3469,28 @@
         </w:rPr>
         <w:t xml:space="preserve">The new functions take additional arguments </w:t>
       </w:r>
+      <w:proofErr w:type="spellStart"/>
       <w:r>
         <w:rPr>
           <w:rStyle w:val="CodeChar"/>
         </w:rPr>
         <w:t>inout</w:t>
       </w:r>
+      <w:proofErr w:type="spellEnd"/>
       <w:r>
         <w:rPr>
           <w:lang w:val="en-US"/>
         </w:rPr>
         <w:t xml:space="preserve"> and </w:t>
       </w:r>
+      <w:proofErr w:type="spellStart"/>
       <w:r>
         <w:rPr>
           <w:rStyle w:val="CodeChar"/>
         </w:rPr>
         <w:t>relabs</w:t>
       </w:r>
+      <w:proofErr w:type="spellEnd"/>
       <w:r>
         <w:rPr>
           <w:lang w:val="en-US"/>
@@ -3209,12 +3509,14 @@
         </w:rPr>
         <w:t xml:space="preserve"> </w:t>
       </w:r>
+      <w:proofErr w:type="spellStart"/>
       <w:r>
         <w:rPr>
           <w:rStyle w:val="CodeChar"/>
         </w:rPr>
         <w:t>BreachSystem</w:t>
       </w:r>
+      <w:proofErr w:type="spellEnd"/>
       <w:r>
         <w:rPr>
           <w:lang w:val="en-US"/>
@@ -3229,12 +3531,42 @@
           <w:b/>
         </w:rPr>
       </w:pPr>
+      <w:proofErr w:type="gramStart"/>
       <w:r>
         <w:rPr>
           <w:b/>
         </w:rPr>
-        <w:t>./Core/OutputGen/stl_monitor.m</w:t>
-      </w:r>
+        <w:t>./</w:t>
+      </w:r>
+      <w:proofErr w:type="gramEnd"/>
+      <w:r>
+        <w:rPr>
+          <w:b/>
+        </w:rPr>
+        <w:t>Core/</w:t>
+      </w:r>
+      <w:proofErr w:type="spellStart"/>
+      <w:r>
+        <w:rPr>
+          <w:b/>
+        </w:rPr>
+        <w:t>OutputGen</w:t>
+      </w:r>
+      <w:proofErr w:type="spellEnd"/>
+      <w:r>
+        <w:rPr>
+          <w:b/>
+        </w:rPr>
+        <w:t>/</w:t>
+      </w:r>
+      <w:proofErr w:type="spellStart"/>
+      <w:r>
+        <w:rPr>
+          <w:b/>
+        </w:rPr>
+        <w:t>stl_monitor.m</w:t>
+      </w:r>
+      <w:proofErr w:type="spellEnd"/>
     </w:p>
     <w:p>
       <w:pPr>
@@ -3270,12 +3602,23 @@
           <w:lang w:val="en-US"/>
         </w:rPr>
       </w:pPr>
+      <w:proofErr w:type="spellStart"/>
+      <w:proofErr w:type="gramStart"/>
       <w:r>
         <w:rPr>
           <w:rFonts w:ascii="Lucida Console" w:hAnsi="Lucida Console"/>
           <w:lang w:val="en-US"/>
         </w:rPr>
-        <w:t>this.inout = '';</w:t>
+        <w:t>this.inout</w:t>
+      </w:r>
+      <w:proofErr w:type="spellEnd"/>
+      <w:proofErr w:type="gramEnd"/>
+      <w:r>
+        <w:rPr>
+          <w:rFonts w:ascii="Lucida Console" w:hAnsi="Lucida Console"/>
+          <w:lang w:val="en-US"/>
+        </w:rPr>
+        <w:t xml:space="preserve"> = '';</w:t>
       </w:r>
     </w:p>
     <w:p>
@@ -3286,12 +3629,23 @@
           <w:lang w:val="en-US"/>
         </w:rPr>
       </w:pPr>
+      <w:proofErr w:type="spellStart"/>
+      <w:proofErr w:type="gramStart"/>
       <w:r>
         <w:rPr>
           <w:rFonts w:ascii="Lucida Console" w:hAnsi="Lucida Console"/>
           <w:lang w:val="en-US"/>
         </w:rPr>
-        <w:t>this.relabs = '';</w:t>
+        <w:t>this.relabs</w:t>
+      </w:r>
+      <w:proofErr w:type="spellEnd"/>
+      <w:proofErr w:type="gramEnd"/>
+      <w:r>
+        <w:rPr>
+          <w:rFonts w:ascii="Lucida Console" w:hAnsi="Lucida Console"/>
+          <w:lang w:val="en-US"/>
+        </w:rPr>
+        <w:t xml:space="preserve"> = '';</w:t>
       </w:r>
     </w:p>
     <w:p>
@@ -3316,24 +3670,28 @@
         </w:rPr>
         <w:t xml:space="preserve">and </w:t>
       </w:r>
+      <w:proofErr w:type="spellStart"/>
       <w:r>
         <w:rPr>
           <w:rStyle w:val="CodeChar"/>
         </w:rPr>
         <w:t>setmode</w:t>
       </w:r>
+      <w:proofErr w:type="spellEnd"/>
       <w:r>
         <w:rPr>
           <w:lang w:val="en-US"/>
         </w:rPr>
         <w:t xml:space="preserve"> (</w:t>
       </w:r>
+      <w:proofErr w:type="spellStart"/>
       <w:r>
         <w:rPr>
           <w:rStyle w:val="CodeChar"/>
         </w:rPr>
         <w:t>getmode</w:t>
       </w:r>
+      <w:proofErr w:type="spellEnd"/>
       <w:r>
         <w:rPr>
           <w:lang w:val="en-US"/>
@@ -3396,12 +3754,22 @@
         </w:rPr>
         <w:t xml:space="preserve">The function </w:t>
       </w:r>
-      <w:r>
-        <w:rPr>
-          <w:rStyle w:val="CodeChar"/>
-        </w:rPr>
-        <w:t>get_standard_rob</w:t>
-      </w:r>
+      <w:proofErr w:type="spellStart"/>
+      <w:proofErr w:type="gramStart"/>
+      <w:r>
+        <w:rPr>
+          <w:rStyle w:val="CodeChar"/>
+        </w:rPr>
+        <w:t>get</w:t>
+      </w:r>
+      <w:proofErr w:type="gramEnd"/>
+      <w:r>
+        <w:rPr>
+          <w:rStyle w:val="CodeChar"/>
+        </w:rPr>
+        <w:t>_standard_rob</w:t>
+      </w:r>
+      <w:proofErr w:type="spellEnd"/>
       <w:r>
         <w:rPr>
           <w:lang w:val="en-US"/>
@@ -3415,8 +3783,15 @@
         <w:spacing w:after="0"/>
       </w:pPr>
       <w:r>
-        <w:t>switch this.inout</w:t>
-      </w:r>
+        <w:t xml:space="preserve">switch </w:t>
+      </w:r>
+      <w:proofErr w:type="spellStart"/>
+      <w:proofErr w:type="gramStart"/>
+      <w:r>
+        <w:t>this.inout</w:t>
+      </w:r>
+      <w:proofErr w:type="spellEnd"/>
+      <w:proofErr w:type="gramEnd"/>
     </w:p>
     <w:p>
       <w:pPr>
@@ -3424,7 +3799,15 @@
         <w:spacing w:after="0"/>
       </w:pPr>
       <w:r>
-        <w:t xml:space="preserve">  case {'in','out'}</w:t>
+        <w:t xml:space="preserve">  case {'</w:t>
+      </w:r>
+      <w:proofErr w:type="spellStart"/>
+      <w:r>
+        <w:t>in','out</w:t>
+      </w:r>
+      <w:proofErr w:type="spellEnd"/>
+      <w:r>
+        <w:t>'}</w:t>
       </w:r>
     </w:p>
     <w:p>
@@ -3433,8 +3816,15 @@
         <w:spacing w:after="0"/>
       </w:pPr>
       <w:r>
-        <w:t xml:space="preserve">    switch this.relabs</w:t>
-      </w:r>
+        <w:t xml:space="preserve">    switch </w:t>
+      </w:r>
+      <w:proofErr w:type="spellStart"/>
+      <w:proofErr w:type="gramStart"/>
+      <w:r>
+        <w:t>this.relabs</w:t>
+      </w:r>
+      <w:proofErr w:type="spellEnd"/>
+      <w:proofErr w:type="gramEnd"/>
     </w:p>
     <w:p>
       <w:pPr>
@@ -3442,7 +3832,15 @@
         <w:spacing w:after="0"/>
       </w:pPr>
       <w:r>
-        <w:t xml:space="preserve">      case {'rel','abs'}</w:t>
+        <w:t xml:space="preserve">      case {'</w:t>
+      </w:r>
+      <w:proofErr w:type="spellStart"/>
+      <w:r>
+        <w:t>rel</w:t>
+      </w:r>
+      <w:proofErr w:type="spellEnd"/>
+      <w:r>
+        <w:t>','abs'}</w:t>
       </w:r>
     </w:p>
     <w:p>
@@ -3451,13 +3849,55 @@
         <w:spacing w:after="0"/>
       </w:pPr>
       <w:r>
-        <w:t xml:space="preserve">        [rob, time] = STL_Eval_IO(this.Sys, phi, this.P0, </w:t>
-      </w:r>
+        <w:t xml:space="preserve">        [rob, time] = </w:t>
+      </w:r>
+      <w:proofErr w:type="spellStart"/>
+      <w:r>
+        <w:t>STL_Eval_</w:t>
+      </w:r>
+      <w:proofErr w:type="gramStart"/>
+      <w:r>
+        <w:t>IO</w:t>
+      </w:r>
+      <w:proofErr w:type="spellEnd"/>
+      <w:r>
+        <w:t>(</w:t>
+      </w:r>
+      <w:proofErr w:type="spellStart"/>
+      <w:proofErr w:type="gramEnd"/>
+      <w:r>
+        <w:t>this.Sys</w:t>
+      </w:r>
+      <w:proofErr w:type="spellEnd"/>
+      <w:r>
+        <w:t xml:space="preserve">, phi, this.P0, </w:t>
+      </w:r>
+      <w:proofErr w:type="spellStart"/>
       <w:r>
         <w:t>t</w:t>
       </w:r>
       <w:r>
-        <w:t>his.P.traj{1}, this.inout, this.relabs, time);</w:t>
+        <w:t>his.P.traj</w:t>
+      </w:r>
+      <w:proofErr w:type="spellEnd"/>
+      <w:r>
+        <w:t xml:space="preserve">{1}, </w:t>
+      </w:r>
+      <w:proofErr w:type="spellStart"/>
+      <w:r>
+        <w:t>this.inout</w:t>
+      </w:r>
+      <w:proofErr w:type="spellEnd"/>
+      <w:r>
+        <w:t xml:space="preserve">, </w:t>
+      </w:r>
+      <w:proofErr w:type="spellStart"/>
+      <w:r>
+        <w:t>this.relabs</w:t>
+      </w:r>
+      <w:proofErr w:type="spellEnd"/>
+      <w:r>
+        <w:t>, time);</w:t>
       </w:r>
     </w:p>
     <w:p>
@@ -3475,7 +3915,52 @@
         <w:spacing w:after="0"/>
       </w:pPr>
       <w:r>
-        <w:t xml:space="preserve">        [rob, time] = STL_Eval_IO(this.Sys, phi, this.P0, this.P.traj{1}, this.inout, 'rel', time);</w:t>
+        <w:t xml:space="preserve">        [rob, time] = </w:t>
+      </w:r>
+      <w:proofErr w:type="spellStart"/>
+      <w:r>
+        <w:t>STL_Eval_</w:t>
+      </w:r>
+      <w:proofErr w:type="gramStart"/>
+      <w:r>
+        <w:t>IO</w:t>
+      </w:r>
+      <w:proofErr w:type="spellEnd"/>
+      <w:r>
+        <w:t>(</w:t>
+      </w:r>
+      <w:proofErr w:type="spellStart"/>
+      <w:proofErr w:type="gramEnd"/>
+      <w:r>
+        <w:t>this.Sys</w:t>
+      </w:r>
+      <w:proofErr w:type="spellEnd"/>
+      <w:r>
+        <w:t xml:space="preserve">, phi, this.P0, </w:t>
+      </w:r>
+      <w:proofErr w:type="spellStart"/>
+      <w:r>
+        <w:t>this.P.traj</w:t>
+      </w:r>
+      <w:proofErr w:type="spellEnd"/>
+      <w:r>
+        <w:t xml:space="preserve">{1}, </w:t>
+      </w:r>
+      <w:proofErr w:type="spellStart"/>
+      <w:r>
+        <w:t>this.inout</w:t>
+      </w:r>
+      <w:proofErr w:type="spellEnd"/>
+      <w:r>
+        <w:t>, '</w:t>
+      </w:r>
+      <w:proofErr w:type="spellStart"/>
+      <w:r>
+        <w:t>rel</w:t>
+      </w:r>
+      <w:proofErr w:type="spellEnd"/>
+      <w:r>
+        <w:t>', time);</w:t>
       </w:r>
     </w:p>
     <w:p>
@@ -3505,7 +3990,28 @@
         <w:t xml:space="preserve">    </w:t>
       </w:r>
       <w:r>
-        <w:t>[rob, time] = STL_Eval(this.Sys, phi, this.P0,</w:t>
+        <w:t xml:space="preserve">[rob, time] = </w:t>
+      </w:r>
+      <w:proofErr w:type="spellStart"/>
+      <w:r>
+        <w:t>STL_</w:t>
+      </w:r>
+      <w:proofErr w:type="gramStart"/>
+      <w:r>
+        <w:t>Eval</w:t>
+      </w:r>
+      <w:proofErr w:type="spellEnd"/>
+      <w:r>
+        <w:t>(</w:t>
+      </w:r>
+      <w:proofErr w:type="spellStart"/>
+      <w:proofErr w:type="gramEnd"/>
+      <w:r>
+        <w:t>this.Sys</w:t>
+      </w:r>
+      <w:proofErr w:type="spellEnd"/>
+      <w:r>
+        <w:t>, phi, this.P0,</w:t>
       </w:r>
     </w:p>
     <w:p>
@@ -3513,8 +4019,18 @@
         <w:pStyle w:val="Code"/>
         <w:spacing w:after="0"/>
       </w:pPr>
-      <w:r>
-        <w:t>this.P.traj{1},</w:t>
+      <w:proofErr w:type="spellStart"/>
+      <w:r>
+        <w:t>this.</w:t>
+      </w:r>
+      <w:proofErr w:type="gramStart"/>
+      <w:r>
+        <w:t>P.traj</w:t>
+      </w:r>
+      <w:proofErr w:type="spellEnd"/>
+      <w:proofErr w:type="gramEnd"/>
+      <w:r>
+        <w:t>{1},</w:t>
       </w:r>
       <w:r>
         <w:t xml:space="preserve"> t</w:t>
@@ -3545,12 +4061,42 @@
           <w:b/>
         </w:rPr>
       </w:pPr>
+      <w:proofErr w:type="gramStart"/>
       <w:r>
         <w:rPr>
           <w:b/>
         </w:rPr>
-        <w:t>./Core/Algos/FalsificationProblem.m</w:t>
-      </w:r>
+        <w:t>./</w:t>
+      </w:r>
+      <w:proofErr w:type="gramEnd"/>
+      <w:r>
+        <w:rPr>
+          <w:b/>
+        </w:rPr>
+        <w:t>Core/</w:t>
+      </w:r>
+      <w:proofErr w:type="spellStart"/>
+      <w:r>
+        <w:rPr>
+          <w:b/>
+        </w:rPr>
+        <w:t>Algos</w:t>
+      </w:r>
+      <w:proofErr w:type="spellEnd"/>
+      <w:r>
+        <w:rPr>
+          <w:b/>
+        </w:rPr>
+        <w:t>/</w:t>
+      </w:r>
+      <w:proofErr w:type="spellStart"/>
+      <w:r>
+        <w:rPr>
+          <w:b/>
+        </w:rPr>
+        <w:t>FalsificationProblem.m</w:t>
+      </w:r>
+      <w:proofErr w:type="spellEnd"/>
     </w:p>
     <w:p>
       <w:pPr>
@@ -3568,11 +4114,61 @@
         </w:rPr>
         <w:t xml:space="preserve">We created a method </w:t>
       </w:r>
-      <w:r>
-        <w:rPr>
-          <w:rStyle w:val="CodeChar"/>
-        </w:rPr>
-        <w:t>set_robust_fn(this, inout, absrel)</w:t>
+      <w:proofErr w:type="spellStart"/>
+      <w:r>
+        <w:rPr>
+          <w:rStyle w:val="CodeChar"/>
+        </w:rPr>
+        <w:t>set_robust_</w:t>
+      </w:r>
+      <w:proofErr w:type="gramStart"/>
+      <w:r>
+        <w:rPr>
+          <w:rStyle w:val="CodeChar"/>
+        </w:rPr>
+        <w:t>fn</w:t>
+      </w:r>
+      <w:proofErr w:type="spellEnd"/>
+      <w:r>
+        <w:rPr>
+          <w:rStyle w:val="CodeChar"/>
+        </w:rPr>
+        <w:t>(</w:t>
+      </w:r>
+      <w:proofErr w:type="gramEnd"/>
+      <w:r>
+        <w:rPr>
+          <w:rStyle w:val="CodeChar"/>
+        </w:rPr>
+        <w:t xml:space="preserve">this, </w:t>
+      </w:r>
+      <w:proofErr w:type="spellStart"/>
+      <w:r>
+        <w:rPr>
+          <w:rStyle w:val="CodeChar"/>
+        </w:rPr>
+        <w:t>inout</w:t>
+      </w:r>
+      <w:proofErr w:type="spellEnd"/>
+      <w:r>
+        <w:rPr>
+          <w:rStyle w:val="CodeChar"/>
+        </w:rPr>
+        <w:t xml:space="preserve">, </w:t>
+      </w:r>
+      <w:proofErr w:type="spellStart"/>
+      <w:r>
+        <w:rPr>
+          <w:rStyle w:val="CodeChar"/>
+        </w:rPr>
+        <w:t>absrel</w:t>
+      </w:r>
+      <w:proofErr w:type="spellEnd"/>
+      <w:r>
+        <w:rPr>
+          <w:rStyle w:val="CodeChar"/>
+        </w:rPr>
+        <w:t>)</w:t>
       </w:r>
       <w:r>
         <w:rPr>
@@ -3580,59 +4176,117 @@
         </w:rPr>
         <w:t xml:space="preserve"> with arguments </w:t>
       </w:r>
+      <w:proofErr w:type="spellStart"/>
       <w:r>
         <w:rPr>
           <w:rStyle w:val="CodeChar"/>
         </w:rPr>
         <w:t>inout</w:t>
       </w:r>
+      <w:proofErr w:type="spellEnd"/>
       <w:r>
         <w:rPr>
           <w:lang w:val="en-US"/>
         </w:rPr>
         <w:t xml:space="preserve"> and </w:t>
       </w:r>
+      <w:proofErr w:type="spellStart"/>
       <w:r>
         <w:rPr>
           <w:rStyle w:val="CodeChar"/>
         </w:rPr>
         <w:t>absrel</w:t>
       </w:r>
-      <w:r>
-        <w:rPr>
-          <w:lang w:val="en-US"/>
-        </w:rPr>
-        <w:t xml:space="preserve"> and sets the abbribute </w:t>
-      </w:r>
+      <w:proofErr w:type="spellEnd"/>
+      <w:r>
+        <w:rPr>
+          <w:lang w:val="en-US"/>
+        </w:rPr>
+        <w:t xml:space="preserve"> and sets the </w:t>
+      </w:r>
+      <w:proofErr w:type="spellStart"/>
+      <w:r>
+        <w:rPr>
+          <w:lang w:val="en-US"/>
+        </w:rPr>
+        <w:t>abbribute</w:t>
+      </w:r>
+      <w:proofErr w:type="spellEnd"/>
+      <w:r>
+        <w:rPr>
+          <w:lang w:val="en-US"/>
+        </w:rPr>
+        <w:t xml:space="preserve"> </w:t>
+      </w:r>
+      <w:proofErr w:type="spellStart"/>
       <w:r>
         <w:rPr>
           <w:rStyle w:val="CodeChar"/>
         </w:rPr>
         <w:t>robust_fn</w:t>
       </w:r>
+      <w:proofErr w:type="spellEnd"/>
       <w:r>
         <w:rPr>
           <w:lang w:val="en-US"/>
         </w:rPr>
         <w:t xml:space="preserve"> of the </w:t>
       </w:r>
+      <w:proofErr w:type="spellStart"/>
       <w:r>
         <w:rPr>
           <w:rStyle w:val="CodeChar"/>
         </w:rPr>
         <w:t>BreachProblem</w:t>
       </w:r>
+      <w:proofErr w:type="spellEnd"/>
       <w:r>
         <w:rPr>
           <w:lang w:val="en-US"/>
         </w:rPr>
         <w:t xml:space="preserve"> class to </w:t>
       </w:r>
-      <w:r>
-        <w:rPr>
-          <w:rStyle w:val="CodeChar"/>
-        </w:rPr>
-        <w:t>Eval_IO(this, inout, absrel)</w:t>
+      <w:proofErr w:type="spellStart"/>
+      <w:r>
+        <w:rPr>
+          <w:rStyle w:val="CodeChar"/>
+        </w:rPr>
+        <w:t>Eval_IO</w:t>
+      </w:r>
+      <w:proofErr w:type="spellEnd"/>
+      <w:r>
+        <w:rPr>
+          <w:rStyle w:val="CodeChar"/>
+        </w:rPr>
+        <w:t xml:space="preserve">(this, </w:t>
+      </w:r>
+      <w:proofErr w:type="spellStart"/>
+      <w:r>
+        <w:rPr>
+          <w:rStyle w:val="CodeChar"/>
+        </w:rPr>
+        <w:t>inout</w:t>
+      </w:r>
+      <w:proofErr w:type="spellEnd"/>
+      <w:r>
+        <w:rPr>
+          <w:rStyle w:val="CodeChar"/>
+        </w:rPr>
+        <w:t xml:space="preserve">, </w:t>
+      </w:r>
+      <w:proofErr w:type="spellStart"/>
+      <w:r>
+        <w:rPr>
+          <w:rStyle w:val="CodeChar"/>
+        </w:rPr>
+        <w:t>absrel</w:t>
+      </w:r>
+      <w:proofErr w:type="spellEnd"/>
+      <w:r>
+        <w:rPr>
+          <w:rStyle w:val="CodeChar"/>
+        </w:rPr>
+        <w:t>)</w:t>
       </w:r>
       <w:r>
         <w:rPr>
@@ -3680,21 +4334,80 @@
           <w:b/>
         </w:rPr>
       </w:pPr>
+      <w:proofErr w:type="gramStart"/>
       <w:r>
         <w:rPr>
           <w:rStyle w:val="CodeChar"/>
           <w:b/>
         </w:rPr>
-        <w:t>./@STL_Formula/get_in_signal_names.m</w:t>
-      </w:r>
+        <w:t>./</w:t>
+      </w:r>
+      <w:proofErr w:type="gramEnd"/>
       <w:r>
         <w:rPr>
           <w:rStyle w:val="CodeChar"/>
           <w:b/>
         </w:rPr>
+        <w:t>@</w:t>
+      </w:r>
+      <w:proofErr w:type="spellStart"/>
+      <w:r>
+        <w:rPr>
+          <w:rStyle w:val="CodeChar"/>
+          <w:b/>
+        </w:rPr>
+        <w:t>STL_Formula</w:t>
+      </w:r>
+      <w:proofErr w:type="spellEnd"/>
+      <w:r>
+        <w:rPr>
+          <w:rStyle w:val="CodeChar"/>
+          <w:b/>
+        </w:rPr>
+        <w:t>/</w:t>
+      </w:r>
+      <w:proofErr w:type="spellStart"/>
+      <w:r>
+        <w:rPr>
+          <w:rStyle w:val="CodeChar"/>
+          <w:b/>
+        </w:rPr>
+        <w:t>get_in_signal_names.m</w:t>
+      </w:r>
+      <w:proofErr w:type="spellEnd"/>
+      <w:r>
+        <w:rPr>
+          <w:rStyle w:val="CodeChar"/>
+          <w:b/>
+        </w:rPr>
         <w:br/>
-        <w:t>./@STL_Formula/get_in_signal_names.m</w:t>
-      </w:r>
+        <w:t>./@</w:t>
+      </w:r>
+      <w:proofErr w:type="spellStart"/>
+      <w:r>
+        <w:rPr>
+          <w:rStyle w:val="CodeChar"/>
+          <w:b/>
+        </w:rPr>
+        <w:t>STL_Formula</w:t>
+      </w:r>
+      <w:proofErr w:type="spellEnd"/>
+      <w:r>
+        <w:rPr>
+          <w:rStyle w:val="CodeChar"/>
+          <w:b/>
+        </w:rPr>
+        <w:t>/</w:t>
+      </w:r>
+      <w:proofErr w:type="spellStart"/>
+      <w:r>
+        <w:rPr>
+          <w:rStyle w:val="CodeChar"/>
+          <w:b/>
+        </w:rPr>
+        <w:t>get_in_signal_names.m</w:t>
+      </w:r>
+      <w:proofErr w:type="spellEnd"/>
     </w:p>
     <w:p>
       <w:pPr>
@@ -3751,20 +4464,72 @@
           <w:b/>
         </w:rPr>
       </w:pPr>
+      <w:proofErr w:type="gramStart"/>
       <w:r>
         <w:rPr>
           <w:b/>
         </w:rPr>
         <w:lastRenderedPageBreak/>
-        <w:t>./@STL_Formula/is_in_signal.m</w:t>
-      </w:r>
+        <w:t>./</w:t>
+      </w:r>
+      <w:proofErr w:type="gramEnd"/>
       <w:r>
         <w:rPr>
           <w:b/>
         </w:rPr>
+        <w:t>@</w:t>
+      </w:r>
+      <w:proofErr w:type="spellStart"/>
+      <w:r>
+        <w:rPr>
+          <w:b/>
+        </w:rPr>
+        <w:t>STL_Formula</w:t>
+      </w:r>
+      <w:proofErr w:type="spellEnd"/>
+      <w:r>
+        <w:rPr>
+          <w:b/>
+        </w:rPr>
+        <w:t>/</w:t>
+      </w:r>
+      <w:proofErr w:type="spellStart"/>
+      <w:r>
+        <w:rPr>
+          <w:b/>
+        </w:rPr>
+        <w:t>is_in_signal.m</w:t>
+      </w:r>
+      <w:proofErr w:type="spellEnd"/>
+      <w:r>
+        <w:rPr>
+          <w:b/>
+        </w:rPr>
         <w:br/>
-        <w:t>./@STL_Formula/is_out_signal.m</w:t>
-      </w:r>
+        <w:t>./@</w:t>
+      </w:r>
+      <w:proofErr w:type="spellStart"/>
+      <w:r>
+        <w:rPr>
+          <w:b/>
+        </w:rPr>
+        <w:t>STL_Formula</w:t>
+      </w:r>
+      <w:proofErr w:type="spellEnd"/>
+      <w:r>
+        <w:rPr>
+          <w:b/>
+        </w:rPr>
+        <w:t>/</w:t>
+      </w:r>
+      <w:proofErr w:type="spellStart"/>
+      <w:r>
+        <w:rPr>
+          <w:b/>
+        </w:rPr>
+        <w:t>is_out_signal.m</w:t>
+      </w:r>
+      <w:proofErr w:type="spellEnd"/>
     </w:p>
     <w:p>
       <w:pPr>
@@ -3777,26 +4542,44 @@
         <w:rPr>
           <w:lang w:val="en-US"/>
         </w:rPr>
-        <w:t xml:space="preserve">Take as argument phi and signal_name and scan the set of strings </w:t>
-      </w:r>
+        <w:t xml:space="preserve">Take as argument phi and </w:t>
+      </w:r>
+      <w:proofErr w:type="spellStart"/>
+      <w:r>
+        <w:rPr>
+          <w:lang w:val="en-US"/>
+        </w:rPr>
+        <w:t>signal_name</w:t>
+      </w:r>
+      <w:proofErr w:type="spellEnd"/>
+      <w:r>
+        <w:rPr>
+          <w:lang w:val="en-US"/>
+        </w:rPr>
+        <w:t xml:space="preserve"> and scan the set of strings </w:t>
+      </w:r>
+      <w:proofErr w:type="spellStart"/>
       <w:r>
         <w:rPr>
           <w:rStyle w:val="CodeChar"/>
         </w:rPr>
         <w:t>phi.in_signal_names</w:t>
       </w:r>
+      <w:proofErr w:type="spellEnd"/>
       <w:r>
         <w:rPr>
           <w:lang w:val="en-US"/>
         </w:rPr>
         <w:t xml:space="preserve"> (</w:t>
       </w:r>
+      <w:proofErr w:type="spellStart"/>
       <w:r>
         <w:rPr>
           <w:rStyle w:val="CodeChar"/>
         </w:rPr>
         <w:t>phi.out_signal_names</w:t>
       </w:r>
+      <w:proofErr w:type="spellEnd"/>
       <w:r>
         <w:rPr>
           <w:lang w:val="en-US"/>
@@ -3825,7 +4608,21 @@
         <w:rPr>
           <w:lang w:val="en-US"/>
         </w:rPr>
-        <w:t xml:space="preserve"> depending whether signal_name appears in the list.</w:t>
+        <w:t xml:space="preserve"> depending whether </w:t>
+      </w:r>
+      <w:proofErr w:type="spellStart"/>
+      <w:r>
+        <w:rPr>
+          <w:lang w:val="en-US"/>
+        </w:rPr>
+        <w:t>signal_name</w:t>
+      </w:r>
+      <w:proofErr w:type="spellEnd"/>
+      <w:r>
+        <w:rPr>
+          <w:lang w:val="en-US"/>
+        </w:rPr>
+        <w:t xml:space="preserve"> appears in the list.</w:t>
       </w:r>
       <w:r>
         <w:rPr>
@@ -3884,19 +4681,71 @@
           <w:b/>
         </w:rPr>
       </w:pPr>
+      <w:proofErr w:type="gramStart"/>
       <w:r>
         <w:rPr>
           <w:b/>
         </w:rPr>
-        <w:t>./@STL_Formula/set_in_signal_names.m</w:t>
-      </w:r>
+        <w:t>./</w:t>
+      </w:r>
+      <w:proofErr w:type="gramEnd"/>
       <w:r>
         <w:rPr>
           <w:b/>
         </w:rPr>
+        <w:t>@</w:t>
+      </w:r>
+      <w:proofErr w:type="spellStart"/>
+      <w:r>
+        <w:rPr>
+          <w:b/>
+        </w:rPr>
+        <w:t>STL_Formula</w:t>
+      </w:r>
+      <w:proofErr w:type="spellEnd"/>
+      <w:r>
+        <w:rPr>
+          <w:b/>
+        </w:rPr>
+        <w:t>/</w:t>
+      </w:r>
+      <w:proofErr w:type="spellStart"/>
+      <w:r>
+        <w:rPr>
+          <w:b/>
+        </w:rPr>
+        <w:t>set_in_signal_names.m</w:t>
+      </w:r>
+      <w:proofErr w:type="spellEnd"/>
+      <w:r>
+        <w:rPr>
+          <w:b/>
+        </w:rPr>
         <w:br/>
-        <w:t>./@STL_Formula/set_out_signal_names.m</w:t>
-      </w:r>
+        <w:t>./@</w:t>
+      </w:r>
+      <w:proofErr w:type="spellStart"/>
+      <w:r>
+        <w:rPr>
+          <w:b/>
+        </w:rPr>
+        <w:t>STL_Formula</w:t>
+      </w:r>
+      <w:proofErr w:type="spellEnd"/>
+      <w:r>
+        <w:rPr>
+          <w:b/>
+        </w:rPr>
+        <w:t>/</w:t>
+      </w:r>
+      <w:proofErr w:type="spellStart"/>
+      <w:r>
+        <w:rPr>
+          <w:b/>
+        </w:rPr>
+        <w:t>set_out_signal_names.m</w:t>
+      </w:r>
+      <w:proofErr w:type="spellEnd"/>
     </w:p>
     <w:p>
       <w:pPr>
@@ -3911,24 +4760,28 @@
         </w:rPr>
         <w:t xml:space="preserve">Take as argument a list of signal names and set the </w:t>
       </w:r>
+      <w:proofErr w:type="spellStart"/>
       <w:r>
         <w:rPr>
           <w:rStyle w:val="CodeChar"/>
         </w:rPr>
         <w:t>in_signal_name</w:t>
       </w:r>
+      <w:proofErr w:type="spellEnd"/>
       <w:r>
         <w:rPr>
           <w:lang w:val="en-US"/>
         </w:rPr>
         <w:t xml:space="preserve"> (</w:t>
       </w:r>
+      <w:proofErr w:type="spellStart"/>
       <w:r>
         <w:rPr>
           <w:rStyle w:val="CodeChar"/>
         </w:rPr>
         <w:t>out_signal_names</w:t>
       </w:r>
+      <w:proofErr w:type="spellEnd"/>
       <w:r>
         <w:rPr>
           <w:lang w:val="en-US"/>
@@ -3945,7 +4798,21 @@
         <w:rPr>
           <w:lang w:val="en-US"/>
         </w:rPr>
-        <w:t xml:space="preserve"> the formula object accordingly. Note that every subformula has such </w:t>
+        <w:t xml:space="preserve"> the formula object accordingly. Note that every </w:t>
+      </w:r>
+      <w:proofErr w:type="spellStart"/>
+      <w:r>
+        <w:rPr>
+          <w:lang w:val="en-US"/>
+        </w:rPr>
+        <w:t>subformula</w:t>
+      </w:r>
+      <w:proofErr w:type="spellEnd"/>
+      <w:r>
+        <w:rPr>
+          <w:lang w:val="en-US"/>
+        </w:rPr>
+        <w:t xml:space="preserve"> has such </w:t>
       </w:r>
       <w:r>
         <w:rPr>
@@ -4005,7 +4872,21 @@
         <w:rPr>
           <w:lang w:val="en-US"/>
         </w:rPr>
-        <w:t xml:space="preserve"> signals in each subformula after filtering them according to those that </w:t>
+        <w:t xml:space="preserve"> signals in each </w:t>
+      </w:r>
+      <w:proofErr w:type="spellStart"/>
+      <w:r>
+        <w:rPr>
+          <w:lang w:val="en-US"/>
+        </w:rPr>
+        <w:t>subformula</w:t>
+      </w:r>
+      <w:proofErr w:type="spellEnd"/>
+      <w:r>
+        <w:rPr>
+          <w:lang w:val="en-US"/>
+        </w:rPr>
+        <w:t xml:space="preserve"> after filtering them according to those that </w:t>
       </w:r>
       <w:r>
         <w:rPr>
@@ -4027,12 +4908,42 @@
           <w:b/>
         </w:rPr>
       </w:pPr>
+      <w:proofErr w:type="gramStart"/>
       <w:r>
         <w:rPr>
           <w:b/>
         </w:rPr>
-        <w:t>./@STL_Formula/STL_EvalThom_Gen.m</w:t>
-      </w:r>
+        <w:t>./</w:t>
+      </w:r>
+      <w:proofErr w:type="gramEnd"/>
+      <w:r>
+        <w:rPr>
+          <w:b/>
+        </w:rPr>
+        <w:t>@</w:t>
+      </w:r>
+      <w:proofErr w:type="spellStart"/>
+      <w:r>
+        <w:rPr>
+          <w:b/>
+        </w:rPr>
+        <w:t>STL_Formula</w:t>
+      </w:r>
+      <w:proofErr w:type="spellEnd"/>
+      <w:r>
+        <w:rPr>
+          <w:b/>
+        </w:rPr>
+        <w:t>/</w:t>
+      </w:r>
+      <w:proofErr w:type="spellStart"/>
+      <w:r>
+        <w:rPr>
+          <w:b/>
+        </w:rPr>
+        <w:t>STL_EvalThom_Gen.m</w:t>
+      </w:r>
+      <w:proofErr w:type="spellEnd"/>
     </w:p>
     <w:p>
       <w:pPr>
@@ -4047,12 +4958,14 @@
         </w:rPr>
         <w:t xml:space="preserve">This is a copy of </w:t>
       </w:r>
+      <w:proofErr w:type="spellStart"/>
       <w:r>
         <w:rPr>
           <w:rStyle w:val="CodeChar"/>
         </w:rPr>
         <w:t>STL_EvalThom.m</w:t>
       </w:r>
+      <w:proofErr w:type="spellEnd"/>
       <w:r>
         <w:rPr>
           <w:lang w:val="en-US"/>
@@ -4071,23 +4984,53 @@
         </w:rPr>
         <w:t xml:space="preserve"> argument is a set of signal names, in which the robustness is computed. The </w:t>
       </w:r>
+      <w:proofErr w:type="spellStart"/>
       <w:r>
         <w:rPr>
           <w:rStyle w:val="CodeChar"/>
         </w:rPr>
         <w:t>relabs</w:t>
       </w:r>
-      <w:r>
-        <w:rPr>
-          <w:lang w:val="en-US"/>
-        </w:rPr>
-        <w:t xml:space="preserve"> argument indicates how signal names not in the partition should be treated, and can take two string values: </w:t>
-      </w:r>
-      <w:r>
-        <w:rPr>
-          <w:rStyle w:val="CodeChar"/>
-        </w:rPr>
-        <w:t>‘rel’</w:t>
+      <w:proofErr w:type="spellEnd"/>
+      <w:r>
+        <w:rPr>
+          <w:lang w:val="en-US"/>
+        </w:rPr>
+        <w:t xml:space="preserve"> argument indicates how signal names not in the partition should be </w:t>
+      </w:r>
+      <w:proofErr w:type="gramStart"/>
+      <w:r>
+        <w:rPr>
+          <w:lang w:val="en-US"/>
+        </w:rPr>
+        <w:t>treated, and</w:t>
+      </w:r>
+      <w:proofErr w:type="gramEnd"/>
+      <w:r>
+        <w:rPr>
+          <w:lang w:val="en-US"/>
+        </w:rPr>
+        <w:t xml:space="preserve"> can take two string values: </w:t>
+      </w:r>
+      <w:r>
+        <w:rPr>
+          <w:rStyle w:val="CodeChar"/>
+        </w:rPr>
+        <w:t>‘</w:t>
+      </w:r>
+      <w:proofErr w:type="spellStart"/>
+      <w:r>
+        <w:rPr>
+          <w:rStyle w:val="CodeChar"/>
+        </w:rPr>
+        <w:t>rel</w:t>
+      </w:r>
+      <w:proofErr w:type="spellEnd"/>
+      <w:r>
+        <w:rPr>
+          <w:rStyle w:val="CodeChar"/>
+        </w:rPr>
+        <w:t>’</w:t>
       </w:r>
       <w:r>
         <w:rPr>
@@ -4127,12 +5070,14 @@
         </w:rPr>
         <w:t xml:space="preserve">in the function </w:t>
       </w:r>
+      <w:proofErr w:type="spellStart"/>
       <w:r>
         <w:rPr>
           <w:rStyle w:val="CodeChar"/>
         </w:rPr>
         <w:t>GetValues</w:t>
       </w:r>
+      <w:proofErr w:type="spellEnd"/>
       <w:r>
         <w:rPr>
           <w:lang w:val="en-US"/>
@@ -4176,8 +5121,13 @@
         <w:spacing w:after="0" w:line="240" w:lineRule="auto"/>
       </w:pPr>
       <w:r>
-        <w:t>switch relabs</w:t>
-      </w:r>
+        <w:t xml:space="preserve">switch </w:t>
+      </w:r>
+      <w:proofErr w:type="spellStart"/>
+      <w:r>
+        <w:t>relabs</w:t>
+      </w:r>
+      <w:proofErr w:type="spellEnd"/>
     </w:p>
     <w:p>
       <w:pPr>
@@ -4185,7 +5135,15 @@
         <w:spacing w:after="0" w:line="240" w:lineRule="auto"/>
       </w:pPr>
       <w:r>
-        <w:t xml:space="preserve">  case 'rel'</w:t>
+        <w:t xml:space="preserve">  case '</w:t>
+      </w:r>
+      <w:proofErr w:type="spellStart"/>
+      <w:r>
+        <w:t>rel</w:t>
+      </w:r>
+      <w:proofErr w:type="spellEnd"/>
+      <w:r>
+        <w:t>'</w:t>
       </w:r>
     </w:p>
     <w:p>
@@ -4221,7 +5179,36 @@
         <w:spacing w:after="0" w:line="240" w:lineRule="auto"/>
       </w:pPr>
       <w:r>
-        <w:t xml:space="preserve">    all_outside_partition = isempty(intersect(STL_ExtractSignals(phi), partition));</w:t>
+        <w:t xml:space="preserve">    </w:t>
+      </w:r>
+      <w:proofErr w:type="spellStart"/>
+      <w:r>
+        <w:t>all_outside_partition</w:t>
+      </w:r>
+      <w:proofErr w:type="spellEnd"/>
+      <w:r>
+        <w:t xml:space="preserve"> = </w:t>
+      </w:r>
+      <w:proofErr w:type="spellStart"/>
+      <w:r>
+        <w:t>isempty</w:t>
+      </w:r>
+      <w:proofErr w:type="spellEnd"/>
+      <w:r>
+        <w:t>(</w:t>
+      </w:r>
+      <w:proofErr w:type="gramStart"/>
+      <w:r>
+        <w:t>intersect(</w:t>
+      </w:r>
+      <w:proofErr w:type="spellStart"/>
+      <w:proofErr w:type="gramEnd"/>
+      <w:r>
+        <w:t>STL_ExtractSignals</w:t>
+      </w:r>
+      <w:proofErr w:type="spellEnd"/>
+      <w:r>
+        <w:t>(phi), partition));</w:t>
       </w:r>
     </w:p>
     <w:p>
@@ -4230,7 +5217,15 @@
         <w:spacing w:after="0" w:line="240" w:lineRule="auto"/>
       </w:pPr>
       <w:r>
-        <w:t xml:space="preserve">    if(all_outside_partition)</w:t>
+        <w:t xml:space="preserve">    if(</w:t>
+      </w:r>
+      <w:proofErr w:type="spellStart"/>
+      <w:r>
+        <w:t>all_outside_partition</w:t>
+      </w:r>
+      <w:proofErr w:type="spellEnd"/>
+      <w:r>
+        <w:t>)</w:t>
       </w:r>
     </w:p>
     <w:p>
@@ -4239,7 +5234,23 @@
         <w:spacing w:after="0" w:line="240" w:lineRule="auto"/>
       </w:pPr>
       <w:r>
-        <w:t xml:space="preserve">      valarray = Inf*(2*(valarray&gt;0)-1);</w:t>
+        <w:t xml:space="preserve">      </w:t>
+      </w:r>
+      <w:proofErr w:type="spellStart"/>
+      <w:r>
+        <w:t>valarray</w:t>
+      </w:r>
+      <w:proofErr w:type="spellEnd"/>
+      <w:r>
+        <w:t xml:space="preserve"> = Inf*(2*(</w:t>
+      </w:r>
+      <w:proofErr w:type="spellStart"/>
+      <w:r>
+        <w:t>valarray</w:t>
+      </w:r>
+      <w:proofErr w:type="spellEnd"/>
+      <w:r>
+        <w:t>&gt;0)-1);</w:t>
       </w:r>
     </w:p>
     <w:p>
@@ -4305,7 +5316,41 @@
         <w:spacing w:after="0" w:line="240" w:lineRule="auto"/>
       </w:pPr>
       <w:r>
-        <w:t xml:space="preserve">    one_outside_partition = isempty(setdiff(STL_ExtractSignals(phi), partition));</w:t>
+        <w:t xml:space="preserve">    </w:t>
+      </w:r>
+      <w:proofErr w:type="spellStart"/>
+      <w:r>
+        <w:t>one_outside_partition</w:t>
+      </w:r>
+      <w:proofErr w:type="spellEnd"/>
+      <w:r>
+        <w:t xml:space="preserve"> = </w:t>
+      </w:r>
+      <w:proofErr w:type="spellStart"/>
+      <w:r>
+        <w:t>isempty</w:t>
+      </w:r>
+      <w:proofErr w:type="spellEnd"/>
+      <w:r>
+        <w:t>(</w:t>
+      </w:r>
+      <w:proofErr w:type="spellStart"/>
+      <w:proofErr w:type="gramStart"/>
+      <w:r>
+        <w:t>setdiff</w:t>
+      </w:r>
+      <w:proofErr w:type="spellEnd"/>
+      <w:r>
+        <w:t>(</w:t>
+      </w:r>
+      <w:proofErr w:type="spellStart"/>
+      <w:proofErr w:type="gramEnd"/>
+      <w:r>
+        <w:t>STL_ExtractSignals</w:t>
+      </w:r>
+      <w:proofErr w:type="spellEnd"/>
+      <w:r>
+        <w:t>(phi), partition));</w:t>
       </w:r>
     </w:p>
     <w:p>
@@ -4314,7 +5359,15 @@
         <w:spacing w:after="0" w:line="240" w:lineRule="auto"/>
       </w:pPr>
       <w:r>
-        <w:t xml:space="preserve">    if (one_outside_partition)</w:t>
+        <w:t xml:space="preserve">    if (</w:t>
+      </w:r>
+      <w:proofErr w:type="spellStart"/>
+      <w:r>
+        <w:t>one_outside_partition</w:t>
+      </w:r>
+      <w:proofErr w:type="spellEnd"/>
+      <w:r>
+        <w:t>)</w:t>
       </w:r>
     </w:p>
     <w:p>
@@ -4323,13 +5376,19 @@
         <w:spacing w:after="0" w:line="240" w:lineRule="auto"/>
       </w:pPr>
       <w:r>
-        <w:t xml:space="preserve">      valarray = </w:t>
+        <w:t xml:space="preserve">      </w:t>
+      </w:r>
+      <w:proofErr w:type="spellStart"/>
+      <w:r>
+        <w:t>valarray</w:t>
+      </w:r>
+      <w:proofErr w:type="spellEnd"/>
+      <w:r>
+        <w:t xml:space="preserve"> = </w:t>
       </w:r>
       <w:r>
         <w:t>0</w:t>
       </w:r>
-      <w:bookmarkStart w:id="0" w:name="_GoBack"/>
-      <w:bookmarkEnd w:id="0"/>
       <w:r>
         <w:t>;</w:t>
       </w:r>
@@ -4365,12 +5424,42 @@
           <w:b/>
         </w:rPr>
       </w:pPr>
+      <w:proofErr w:type="gramStart"/>
       <w:r>
         <w:rPr>
           <w:b/>
         </w:rPr>
-        <w:t>./@STL_Formula/STL_Eval_Gen.m</w:t>
-      </w:r>
+        <w:t>./</w:t>
+      </w:r>
+      <w:proofErr w:type="gramEnd"/>
+      <w:r>
+        <w:rPr>
+          <w:b/>
+        </w:rPr>
+        <w:t>@</w:t>
+      </w:r>
+      <w:proofErr w:type="spellStart"/>
+      <w:r>
+        <w:rPr>
+          <w:b/>
+        </w:rPr>
+        <w:t>STL_Formula</w:t>
+      </w:r>
+      <w:proofErr w:type="spellEnd"/>
+      <w:r>
+        <w:rPr>
+          <w:b/>
+        </w:rPr>
+        <w:t>/</w:t>
+      </w:r>
+      <w:proofErr w:type="spellStart"/>
+      <w:r>
+        <w:rPr>
+          <w:b/>
+        </w:rPr>
+        <w:t>STL_Eval_Gen.m</w:t>
+      </w:r>
+      <w:proofErr w:type="spellEnd"/>
     </w:p>
     <w:p>
       <w:pPr>
@@ -4383,14 +5472,50 @@
         <w:rPr>
           <w:lang w:val="en-US"/>
         </w:rPr>
-        <w:t xml:space="preserve">This is a copy of </w:t>
-      </w:r>
-      <w:r>
-        <w:rPr>
-          <w:rStyle w:val="CodeChar"/>
-        </w:rPr>
-        <w:t>./@STL_Formula/STL_EvalThom_Gen.m</w:t>
-      </w:r>
+        <w:t xml:space="preserve">This is a copy </w:t>
+      </w:r>
+      <w:proofErr w:type="gramStart"/>
+      <w:r>
+        <w:rPr>
+          <w:lang w:val="en-US"/>
+        </w:rPr>
+        <w:t xml:space="preserve">of </w:t>
+      </w:r>
+      <w:r>
+        <w:rPr>
+          <w:rStyle w:val="CodeChar"/>
+        </w:rPr>
+        <w:t>.</w:t>
+      </w:r>
+      <w:proofErr w:type="gramEnd"/>
+      <w:r>
+        <w:rPr>
+          <w:rStyle w:val="CodeChar"/>
+        </w:rPr>
+        <w:t>/@</w:t>
+      </w:r>
+      <w:proofErr w:type="spellStart"/>
+      <w:r>
+        <w:rPr>
+          <w:rStyle w:val="CodeChar"/>
+        </w:rPr>
+        <w:t>STL_Formula</w:t>
+      </w:r>
+      <w:proofErr w:type="spellEnd"/>
+      <w:r>
+        <w:rPr>
+          <w:rStyle w:val="CodeChar"/>
+        </w:rPr>
+        <w:t>/</w:t>
+      </w:r>
+      <w:proofErr w:type="spellStart"/>
+      <w:r>
+        <w:rPr>
+          <w:rStyle w:val="CodeChar"/>
+        </w:rPr>
+        <w:t>STL_EvalThom_Gen.m</w:t>
+      </w:r>
+      <w:proofErr w:type="spellEnd"/>
       <w:r>
         <w:rPr>
           <w:lang w:val="en-US"/>
@@ -4409,12 +5534,14 @@
         </w:rPr>
         <w:t xml:space="preserve"> and </w:t>
       </w:r>
+      <w:proofErr w:type="spellStart"/>
       <w:r>
         <w:rPr>
           <w:rStyle w:val="CodeChar"/>
         </w:rPr>
         <w:t>relabs</w:t>
       </w:r>
+      <w:proofErr w:type="spellEnd"/>
       <w:r>
         <w:rPr>
           <w:lang w:val="en-US"/>
@@ -4431,7 +5558,14 @@
         <w:rPr>
           <w:lang w:val="en-US"/>
         </w:rPr>
-        <w:t xml:space="preserve"> in turn</w:t>
+        <w:t xml:space="preserve"> in </w:t>
+      </w:r>
+      <w:proofErr w:type="gramStart"/>
+      <w:r>
+        <w:rPr>
+          <w:lang w:val="en-US"/>
+        </w:rPr>
+        <w:t>turn</w:t>
       </w:r>
       <w:r>
         <w:rPr>
@@ -4443,8 +5577,37 @@
         <w:rPr>
           <w:rStyle w:val="CodeChar"/>
         </w:rPr>
-        <w:t>./@STL_Formula/STL_EvalThom_Gen.m</w:t>
-      </w:r>
+        <w:t>.</w:t>
+      </w:r>
+      <w:proofErr w:type="gramEnd"/>
+      <w:r>
+        <w:rPr>
+          <w:rStyle w:val="CodeChar"/>
+        </w:rPr>
+        <w:t>/@</w:t>
+      </w:r>
+      <w:proofErr w:type="spellStart"/>
+      <w:r>
+        <w:rPr>
+          <w:rStyle w:val="CodeChar"/>
+        </w:rPr>
+        <w:t>STL_Formula</w:t>
+      </w:r>
+      <w:proofErr w:type="spellEnd"/>
+      <w:r>
+        <w:rPr>
+          <w:rStyle w:val="CodeChar"/>
+        </w:rPr>
+        <w:t>/</w:t>
+      </w:r>
+      <w:proofErr w:type="spellStart"/>
+      <w:r>
+        <w:rPr>
+          <w:rStyle w:val="CodeChar"/>
+        </w:rPr>
+        <w:t>STL_EvalThom_Gen.m</w:t>
+      </w:r>
+      <w:proofErr w:type="spellEnd"/>
       <w:r>
         <w:rPr>
           <w:lang w:val="en-US"/>
@@ -4471,12 +5634,42 @@
           <w:b/>
         </w:rPr>
       </w:pPr>
+      <w:proofErr w:type="gramStart"/>
       <w:r>
         <w:rPr>
           <w:b/>
         </w:rPr>
-        <w:t>./@STL_Formula/STL_Eval_IO.m</w:t>
-      </w:r>
+        <w:t>./</w:t>
+      </w:r>
+      <w:proofErr w:type="gramEnd"/>
+      <w:r>
+        <w:rPr>
+          <w:b/>
+        </w:rPr>
+        <w:t>@</w:t>
+      </w:r>
+      <w:proofErr w:type="spellStart"/>
+      <w:r>
+        <w:rPr>
+          <w:b/>
+        </w:rPr>
+        <w:t>STL_Formula</w:t>
+      </w:r>
+      <w:proofErr w:type="spellEnd"/>
+      <w:r>
+        <w:rPr>
+          <w:b/>
+        </w:rPr>
+        <w:t>/</w:t>
+      </w:r>
+      <w:proofErr w:type="spellStart"/>
+      <w:r>
+        <w:rPr>
+          <w:b/>
+        </w:rPr>
+        <w:t>STL_Eval_IO.m</w:t>
+      </w:r>
+      <w:proofErr w:type="spellEnd"/>
     </w:p>
     <w:p>
       <w:pPr>
@@ -4490,55 +5683,145 @@
           <w:lang w:val="en-US"/>
         </w:rPr>
         <w:lastRenderedPageBreak/>
-        <w:t xml:space="preserve">This is a copy of </w:t>
-      </w:r>
-      <w:r>
-        <w:rPr>
-          <w:rStyle w:val="CodeChar"/>
-        </w:rPr>
-        <w:t>./@STL_Formula/STL_EvalThom_Gen.m</w:t>
-      </w:r>
+        <w:t xml:space="preserve">This is a copy </w:t>
+      </w:r>
+      <w:proofErr w:type="gramStart"/>
+      <w:r>
+        <w:rPr>
+          <w:lang w:val="en-US"/>
+        </w:rPr>
+        <w:t xml:space="preserve">of </w:t>
+      </w:r>
+      <w:r>
+        <w:rPr>
+          <w:rStyle w:val="CodeChar"/>
+        </w:rPr>
+        <w:t>.</w:t>
+      </w:r>
+      <w:proofErr w:type="gramEnd"/>
+      <w:r>
+        <w:rPr>
+          <w:rStyle w:val="CodeChar"/>
+        </w:rPr>
+        <w:t>/@</w:t>
+      </w:r>
+      <w:proofErr w:type="spellStart"/>
+      <w:r>
+        <w:rPr>
+          <w:rStyle w:val="CodeChar"/>
+        </w:rPr>
+        <w:t>STL_Formula</w:t>
+      </w:r>
+      <w:proofErr w:type="spellEnd"/>
+      <w:r>
+        <w:rPr>
+          <w:rStyle w:val="CodeChar"/>
+        </w:rPr>
+        <w:t>/</w:t>
+      </w:r>
+      <w:proofErr w:type="spellStart"/>
+      <w:r>
+        <w:rPr>
+          <w:rStyle w:val="CodeChar"/>
+        </w:rPr>
+        <w:t>STL_EvalThom_Gen.m</w:t>
+      </w:r>
+      <w:proofErr w:type="spellEnd"/>
       <w:r>
         <w:rPr>
           <w:lang w:val="en-US"/>
         </w:rPr>
         <w:t xml:space="preserve"> that takes two optional arguments, </w:t>
       </w:r>
+      <w:proofErr w:type="spellStart"/>
       <w:r>
         <w:rPr>
           <w:rStyle w:val="CodeChar"/>
         </w:rPr>
         <w:t>inout</w:t>
       </w:r>
+      <w:proofErr w:type="spellEnd"/>
       <w:r>
         <w:rPr>
           <w:lang w:val="en-US"/>
         </w:rPr>
         <w:t xml:space="preserve"> and </w:t>
       </w:r>
+      <w:proofErr w:type="spellStart"/>
       <w:r>
         <w:rPr>
           <w:rStyle w:val="CodeChar"/>
         </w:rPr>
         <w:t>relabs</w:t>
       </w:r>
-      <w:r>
-        <w:rPr>
-          <w:lang w:val="en-US"/>
-        </w:rPr>
-        <w:t xml:space="preserve">. This function calls in turn </w:t>
-      </w:r>
-      <w:r>
-        <w:rPr>
-          <w:rStyle w:val="CodeChar"/>
-        </w:rPr>
-        <w:t>./@STL_Formula/STL_EvalThom_Gen.m</w:t>
-      </w:r>
-      <w:r>
-        <w:rPr>
-          <w:lang w:val="en-US"/>
-        </w:rPr>
-        <w:t xml:space="preserve"> with the partition argument correctly set, and the relabs argument unchanged. Beforehand arguments are checked and fixed. The additional code is as </w:t>
+      <w:proofErr w:type="spellEnd"/>
+      <w:r>
+        <w:rPr>
+          <w:lang w:val="en-US"/>
+        </w:rPr>
+        <w:t xml:space="preserve">. This function calls in </w:t>
+      </w:r>
+      <w:proofErr w:type="gramStart"/>
+      <w:r>
+        <w:rPr>
+          <w:lang w:val="en-US"/>
+        </w:rPr>
+        <w:t xml:space="preserve">turn </w:t>
+      </w:r>
+      <w:r>
+        <w:rPr>
+          <w:rStyle w:val="CodeChar"/>
+        </w:rPr>
+        <w:t>.</w:t>
+      </w:r>
+      <w:proofErr w:type="gramEnd"/>
+      <w:r>
+        <w:rPr>
+          <w:rStyle w:val="CodeChar"/>
+        </w:rPr>
+        <w:t>/@</w:t>
+      </w:r>
+      <w:proofErr w:type="spellStart"/>
+      <w:r>
+        <w:rPr>
+          <w:rStyle w:val="CodeChar"/>
+        </w:rPr>
+        <w:t>STL_Formula</w:t>
+      </w:r>
+      <w:proofErr w:type="spellEnd"/>
+      <w:r>
+        <w:rPr>
+          <w:rStyle w:val="CodeChar"/>
+        </w:rPr>
+        <w:t>/</w:t>
+      </w:r>
+      <w:proofErr w:type="spellStart"/>
+      <w:r>
+        <w:rPr>
+          <w:rStyle w:val="CodeChar"/>
+        </w:rPr>
+        <w:t>STL_EvalThom_Gen.m</w:t>
+      </w:r>
+      <w:proofErr w:type="spellEnd"/>
+      <w:r>
+        <w:rPr>
+          <w:lang w:val="en-US"/>
+        </w:rPr>
+        <w:t xml:space="preserve"> with the partition argument correctly set, and the </w:t>
+      </w:r>
+      <w:proofErr w:type="spellStart"/>
+      <w:r>
+        <w:rPr>
+          <w:lang w:val="en-US"/>
+        </w:rPr>
+        <w:t>relabs</w:t>
+      </w:r>
+      <w:proofErr w:type="spellEnd"/>
+      <w:r>
+        <w:rPr>
+          <w:lang w:val="en-US"/>
+        </w:rPr>
+        <w:t xml:space="preserve"> argument unchanged. Beforehand arguments are checked and fixed. The additional code is as </w:t>
       </w:r>
       <w:r>
         <w:rPr>
@@ -4562,7 +5845,25 @@
         <w:spacing w:after="0"/>
       </w:pPr>
       <w:r>
-        <w:t>if (strcmp(inout, 'in'))</w:t>
+        <w:t>if (</w:t>
+      </w:r>
+      <w:proofErr w:type="spellStart"/>
+      <w:proofErr w:type="gramStart"/>
+      <w:r>
+        <w:t>strcmp</w:t>
+      </w:r>
+      <w:proofErr w:type="spellEnd"/>
+      <w:r>
+        <w:t>(</w:t>
+      </w:r>
+      <w:proofErr w:type="spellStart"/>
+      <w:proofErr w:type="gramEnd"/>
+      <w:r>
+        <w:t>inout</w:t>
+      </w:r>
+      <w:proofErr w:type="spellEnd"/>
+      <w:r>
+        <w:t>, 'in'))</w:t>
       </w:r>
     </w:p>
     <w:p>
@@ -4571,7 +5872,15 @@
         <w:spacing w:after="0"/>
       </w:pPr>
       <w:r>
-        <w:t xml:space="preserve">  partition = get_in_signal_names(phi);</w:t>
+        <w:t xml:space="preserve">  partition = </w:t>
+      </w:r>
+      <w:proofErr w:type="spellStart"/>
+      <w:r>
+        <w:t>get_in_signal_names</w:t>
+      </w:r>
+      <w:proofErr w:type="spellEnd"/>
+      <w:r>
+        <w:t>(phi);</w:t>
       </w:r>
     </w:p>
     <w:p>
@@ -4580,7 +5889,25 @@
         <w:spacing w:after="0"/>
       </w:pPr>
       <w:r>
-        <w:t>elseif (strcmp(inout, 'out'))</w:t>
+        <w:t>elseif (</w:t>
+      </w:r>
+      <w:proofErr w:type="spellStart"/>
+      <w:proofErr w:type="gramStart"/>
+      <w:r>
+        <w:t>strcmp</w:t>
+      </w:r>
+      <w:proofErr w:type="spellEnd"/>
+      <w:r>
+        <w:t>(</w:t>
+      </w:r>
+      <w:proofErr w:type="spellStart"/>
+      <w:proofErr w:type="gramEnd"/>
+      <w:r>
+        <w:t>inout</w:t>
+      </w:r>
+      <w:proofErr w:type="spellEnd"/>
+      <w:r>
+        <w:t>, 'out'))</w:t>
       </w:r>
     </w:p>
     <w:p>
@@ -4589,7 +5916,15 @@
         <w:spacing w:after="0"/>
       </w:pPr>
       <w:r>
-        <w:t xml:space="preserve">  partition = get_out_signal_names(phi);</w:t>
+        <w:t xml:space="preserve">  partition = </w:t>
+      </w:r>
+      <w:proofErr w:type="spellStart"/>
+      <w:r>
+        <w:t>get_out_signal_names</w:t>
+      </w:r>
+      <w:proofErr w:type="spellEnd"/>
+      <w:r>
+        <w:t>(phi);</w:t>
       </w:r>
     </w:p>
     <w:p>
@@ -4613,8 +5948,13 @@
         <w:spacing w:after="0"/>
       </w:pPr>
       <w:r>
-        <w:t>switch nargin</w:t>
-      </w:r>
+        <w:t xml:space="preserve">switch </w:t>
+      </w:r>
+      <w:proofErr w:type="spellStart"/>
+      <w:r>
+        <w:t>nargin</w:t>
+      </w:r>
+      <w:proofErr w:type="spellEnd"/>
     </w:p>
     <w:p>
       <w:pPr>
@@ -4631,7 +5971,47 @@
         <w:spacing w:after="0"/>
       </w:pPr>
       <w:r>
-        <w:t xml:space="preserve">    [val, tau] = STL_EvalThom_Gen(Sys, phi, P, trajs, partition, relabs);</w:t>
+        <w:t xml:space="preserve">    [</w:t>
+      </w:r>
+      <w:proofErr w:type="spellStart"/>
+      <w:r>
+        <w:t>val</w:t>
+      </w:r>
+      <w:proofErr w:type="spellEnd"/>
+      <w:r>
+        <w:t xml:space="preserve">, tau] = </w:t>
+      </w:r>
+      <w:proofErr w:type="spellStart"/>
+      <w:r>
+        <w:t>STL_EvalThom_</w:t>
+      </w:r>
+      <w:proofErr w:type="gramStart"/>
+      <w:r>
+        <w:t>Gen</w:t>
+      </w:r>
+      <w:proofErr w:type="spellEnd"/>
+      <w:r>
+        <w:t>(</w:t>
+      </w:r>
+      <w:proofErr w:type="gramEnd"/>
+      <w:r>
+        <w:t xml:space="preserve">Sys, phi, P, </w:t>
+      </w:r>
+      <w:proofErr w:type="spellStart"/>
+      <w:r>
+        <w:t>trajs</w:t>
+      </w:r>
+      <w:proofErr w:type="spellEnd"/>
+      <w:r>
+        <w:t xml:space="preserve">, partition, </w:t>
+      </w:r>
+      <w:proofErr w:type="spellStart"/>
+      <w:r>
+        <w:t>relabs</w:t>
+      </w:r>
+      <w:proofErr w:type="spellEnd"/>
+      <w:r>
+        <w:t>);</w:t>
       </w:r>
     </w:p>
     <w:p>
@@ -4649,7 +6029,55 @@
         <w:spacing w:after="0"/>
       </w:pPr>
       <w:r>
-        <w:t xml:space="preserve">    [val, tau] = STL_EvalThom_Gen(Sys, phi, P, trajs, partition, relabs, taus);</w:t>
+        <w:t xml:space="preserve">    [</w:t>
+      </w:r>
+      <w:proofErr w:type="spellStart"/>
+      <w:r>
+        <w:t>val</w:t>
+      </w:r>
+      <w:proofErr w:type="spellEnd"/>
+      <w:r>
+        <w:t xml:space="preserve">, tau] = </w:t>
+      </w:r>
+      <w:proofErr w:type="spellStart"/>
+      <w:r>
+        <w:t>STL_EvalThom_</w:t>
+      </w:r>
+      <w:proofErr w:type="gramStart"/>
+      <w:r>
+        <w:t>Gen</w:t>
+      </w:r>
+      <w:proofErr w:type="spellEnd"/>
+      <w:r>
+        <w:t>(</w:t>
+      </w:r>
+      <w:proofErr w:type="gramEnd"/>
+      <w:r>
+        <w:t xml:space="preserve">Sys, phi, P, </w:t>
+      </w:r>
+      <w:proofErr w:type="spellStart"/>
+      <w:r>
+        <w:t>trajs</w:t>
+      </w:r>
+      <w:proofErr w:type="spellEnd"/>
+      <w:r>
+        <w:t xml:space="preserve">, partition, </w:t>
+      </w:r>
+      <w:proofErr w:type="spellStart"/>
+      <w:r>
+        <w:t>relabs</w:t>
+      </w:r>
+      <w:proofErr w:type="spellEnd"/>
+      <w:r>
+        <w:t xml:space="preserve">, </w:t>
+      </w:r>
+      <w:proofErr w:type="spellStart"/>
+      <w:r>
+        <w:t>taus</w:t>
+      </w:r>
+      <w:proofErr w:type="spellEnd"/>
+      <w:r>
+        <w:t>);</w:t>
       </w:r>
     </w:p>
     <w:p>
@@ -4677,12 +6105,28 @@
           <w:b/>
         </w:rPr>
       </w:pPr>
+      <w:proofErr w:type="gramStart"/>
       <w:r>
         <w:rPr>
           <w:b/>
         </w:rPr>
-        <w:t>./Plots/SplotSatIO.m</w:t>
-      </w:r>
+        <w:t>./</w:t>
+      </w:r>
+      <w:proofErr w:type="gramEnd"/>
+      <w:r>
+        <w:rPr>
+          <w:b/>
+        </w:rPr>
+        <w:t>Plots/</w:t>
+      </w:r>
+      <w:proofErr w:type="spellStart"/>
+      <w:r>
+        <w:rPr>
+          <w:b/>
+        </w:rPr>
+        <w:t>SplotSatIO.m</w:t>
+      </w:r>
+      <w:proofErr w:type="spellEnd"/>
     </w:p>
     <w:p>
       <w:pPr>
@@ -4697,12 +6141,14 @@
         </w:rPr>
         <w:t xml:space="preserve">This is a copy of </w:t>
       </w:r>
+      <w:proofErr w:type="spellStart"/>
       <w:r>
         <w:rPr>
           <w:rStyle w:val="CodeChar"/>
         </w:rPr>
         <w:t>SplotSat.m</w:t>
       </w:r>
+      <w:proofErr w:type="spellEnd"/>
       <w:r>
         <w:rPr>
           <w:lang w:val="en-US"/>
@@ -4733,48 +6179,56 @@
         </w:rPr>
         <w:t xml:space="preserve"> </w:t>
       </w:r>
+      <w:proofErr w:type="spellStart"/>
       <w:r>
         <w:rPr>
           <w:rStyle w:val="CodeChar"/>
         </w:rPr>
         <w:t>inout</w:t>
       </w:r>
+      <w:proofErr w:type="spellEnd"/>
       <w:r>
         <w:rPr>
           <w:lang w:val="en-US"/>
         </w:rPr>
         <w:t xml:space="preserve"> and </w:t>
       </w:r>
+      <w:proofErr w:type="spellStart"/>
       <w:r>
         <w:rPr>
           <w:rStyle w:val="CodeChar"/>
         </w:rPr>
         <w:t>relabs</w:t>
       </w:r>
+      <w:proofErr w:type="spellEnd"/>
       <w:r>
         <w:rPr>
           <w:lang w:val="en-US"/>
         </w:rPr>
         <w:t xml:space="preserve"> arguments, and calling </w:t>
       </w:r>
+      <w:proofErr w:type="spellStart"/>
       <w:r>
         <w:rPr>
           <w:rStyle w:val="CodeChar"/>
         </w:rPr>
         <w:t>STL_Eval_IO</w:t>
       </w:r>
+      <w:proofErr w:type="spellEnd"/>
       <w:r>
         <w:rPr>
           <w:lang w:val="en-US"/>
         </w:rPr>
         <w:t xml:space="preserve"> instead of </w:t>
       </w:r>
+      <w:proofErr w:type="spellStart"/>
       <w:r>
         <w:rPr>
           <w:rStyle w:val="CodeChar"/>
         </w:rPr>
         <w:t>STL_Eval</w:t>
       </w:r>
+      <w:proofErr w:type="spellEnd"/>
       <w:r>
         <w:rPr>
           <w:lang w:val="en-US"/>
@@ -6431,7 +7885,7 @@
       </w:pPr>
     </w:pPrDefault>
   </w:docDefaults>
-  <w:latentStyles w:defLockedState="0" w:defUIPriority="99" w:defSemiHidden="0" w:defUnhideWhenUsed="0" w:defQFormat="0" w:count="375">
+  <w:latentStyles w:defLockedState="0" w:defUIPriority="99" w:defSemiHidden="0" w:defUnhideWhenUsed="0" w:defQFormat="0" w:count="376">
     <w:lsdException w:name="Normal" w:uiPriority="0" w:qFormat="1"/>
     <w:lsdException w:name="heading 1" w:uiPriority="9" w:qFormat="1"/>
     <w:lsdException w:name="heading 2" w:semiHidden="1" w:uiPriority="9" w:unhideWhenUsed="1" w:qFormat="1"/>
@@ -6537,7 +7991,6 @@
     <w:lsdException w:name="HTML Sample" w:semiHidden="1" w:unhideWhenUsed="1"/>
     <w:lsdException w:name="HTML Typewriter" w:semiHidden="1" w:unhideWhenUsed="1"/>
     <w:lsdException w:name="HTML Variable" w:semiHidden="1" w:unhideWhenUsed="1"/>
-    <w:lsdException w:name="Normal Table" w:semiHidden="1" w:unhideWhenUsed="1"/>
     <w:lsdException w:name="annotation subject" w:semiHidden="1" w:unhideWhenUsed="1"/>
     <w:lsdException w:name="No List" w:semiHidden="1" w:unhideWhenUsed="1"/>
     <w:lsdException w:name="Outline List 1" w:semiHidden="1" w:unhideWhenUsed="1"/>
@@ -6584,10 +8037,8 @@
     <w:lsdException w:name="Table Subtle 2" w:semiHidden="1" w:unhideWhenUsed="1"/>
     <w:lsdException w:name="Table Web 1" w:semiHidden="1" w:unhideWhenUsed="1"/>
     <w:lsdException w:name="Table Web 2" w:semiHidden="1" w:unhideWhenUsed="1"/>
-    <w:lsdException w:name="Table Web 3" w:semiHidden="1" w:unhideWhenUsed="1"/>
     <w:lsdException w:name="Balloon Text" w:semiHidden="1" w:unhideWhenUsed="1"/>
     <w:lsdException w:name="Table Grid" w:uiPriority="59"/>
-    <w:lsdException w:name="Table Theme" w:semiHidden="1" w:unhideWhenUsed="1"/>
     <w:lsdException w:name="Placeholder Text" w:semiHidden="1"/>
     <w:lsdException w:name="No Spacing" w:uiPriority="1" w:qFormat="1"/>
     <w:lsdException w:name="Light Shading" w:uiPriority="60"/>
@@ -6807,6 +8258,7 @@
     <w:lsdException w:name="Smart Hyperlink" w:semiHidden="1" w:unhideWhenUsed="1"/>
     <w:lsdException w:name="Hashtag" w:semiHidden="1" w:unhideWhenUsed="1"/>
     <w:lsdException w:name="Unresolved Mention" w:semiHidden="1" w:unhideWhenUsed="1"/>
+    <w:lsdException w:name="Smart Link" w:semiHidden="1" w:unhideWhenUsed="1"/>
   </w:latentStyles>
   <w:style w:type="paragraph" w:default="1" w:styleId="Normal">
     <w:name w:val="Normal"/>

</xml_diff>